<commit_message>
finishing No idea what to add
</commit_message>
<xml_diff>
--- a/SoftwareTestingProject.docx
+++ b/SoftwareTestingProject.docx
@@ -22,6 +22,8 @@
           <w:b/>
           <w:bCs/>
           <w:noProof/>
+          <w:sz w:val="36"/>
+          <w:szCs w:val="36"/>
         </w:rPr>
       </w:sdtEndPr>
       <w:sdtContent>
@@ -43,39 +45,39 @@
             <w:rPr>
               <w:rFonts w:eastAsiaTheme="minorEastAsia"/>
               <w:noProof/>
-              <w:sz w:val="32"/>
-              <w:szCs w:val="32"/>
+              <w:sz w:val="36"/>
+              <w:szCs w:val="36"/>
               <w:lang w:eastAsia="en-IE"/>
             </w:rPr>
           </w:pPr>
           <w:r>
             <w:rPr>
-              <w:sz w:val="32"/>
-              <w:szCs w:val="32"/>
+              <w:sz w:val="48"/>
+              <w:szCs w:val="48"/>
             </w:rPr>
             <w:fldChar w:fldCharType="begin"/>
           </w:r>
           <w:r>
             <w:rPr>
-              <w:sz w:val="32"/>
-              <w:szCs w:val="32"/>
+              <w:sz w:val="48"/>
+              <w:szCs w:val="48"/>
             </w:rPr>
             <w:instrText xml:space="preserve"> TOC \o "1-3" \h \z \u </w:instrText>
           </w:r>
           <w:r>
             <w:rPr>
-              <w:sz w:val="32"/>
-              <w:szCs w:val="32"/>
+              <w:sz w:val="48"/>
+              <w:szCs w:val="48"/>
             </w:rPr>
             <w:fldChar w:fldCharType="separate"/>
           </w:r>
-          <w:hyperlink w:anchor="_Toc40347110" w:history="1">
+          <w:hyperlink w:anchor="_Toc40358734" w:history="1">
             <w:r>
               <w:rPr>
                 <w:rStyle w:val="Hyperlink"/>
                 <w:noProof/>
-                <w:sz w:val="32"/>
-                <w:szCs w:val="32"/>
+                <w:sz w:val="36"/>
+                <w:szCs w:val="36"/>
               </w:rPr>
               <w:t>1.0</w:t>
             </w:r>
@@ -83,8 +85,8 @@
               <w:rPr>
                 <w:rFonts w:eastAsiaTheme="minorEastAsia"/>
                 <w:noProof/>
-                <w:sz w:val="32"/>
-                <w:szCs w:val="32"/>
+                <w:sz w:val="36"/>
+                <w:szCs w:val="36"/>
                 <w:lang w:eastAsia="en-IE"/>
               </w:rPr>
               <w:tab/>
@@ -93,8 +95,8 @@
               <w:rPr>
                 <w:rStyle w:val="Hyperlink"/>
                 <w:noProof/>
-                <w:sz w:val="32"/>
-                <w:szCs w:val="32"/>
+                <w:sz w:val="36"/>
+                <w:szCs w:val="36"/>
               </w:rPr>
               <w:t>INTRODUCTION</w:t>
             </w:r>
@@ -102,8 +104,8 @@
               <w:rPr>
                 <w:noProof/>
                 <w:webHidden/>
-                <w:sz w:val="32"/>
-                <w:szCs w:val="32"/>
+                <w:sz w:val="36"/>
+                <w:szCs w:val="36"/>
               </w:rPr>
               <w:tab/>
             </w:r>
@@ -111,8 +113,8 @@
               <w:rPr>
                 <w:noProof/>
                 <w:webHidden/>
-                <w:sz w:val="32"/>
-                <w:szCs w:val="32"/>
+                <w:sz w:val="36"/>
+                <w:szCs w:val="36"/>
               </w:rPr>
               <w:fldChar w:fldCharType="begin"/>
             </w:r>
@@ -120,25 +122,25 @@
               <w:rPr>
                 <w:noProof/>
                 <w:webHidden/>
-                <w:sz w:val="32"/>
-                <w:szCs w:val="32"/>
-              </w:rPr>
-              <w:instrText xml:space="preserve"> PAGEREF _Toc40347110 \h </w:instrText>
-            </w:r>
-            <w:r>
-              <w:rPr>
-                <w:noProof/>
-                <w:webHidden/>
-                <w:sz w:val="32"/>
-                <w:szCs w:val="32"/>
-              </w:rPr>
-            </w:r>
-            <w:r>
-              <w:rPr>
-                <w:noProof/>
-                <w:webHidden/>
-                <w:sz w:val="32"/>
-                <w:szCs w:val="32"/>
+                <w:sz w:val="36"/>
+                <w:szCs w:val="36"/>
+              </w:rPr>
+              <w:instrText xml:space="preserve"> PAGEREF _Toc40358734 \h </w:instrText>
+            </w:r>
+            <w:r>
+              <w:rPr>
+                <w:noProof/>
+                <w:webHidden/>
+                <w:sz w:val="36"/>
+                <w:szCs w:val="36"/>
+              </w:rPr>
+            </w:r>
+            <w:r>
+              <w:rPr>
+                <w:noProof/>
+                <w:webHidden/>
+                <w:sz w:val="36"/>
+                <w:szCs w:val="36"/>
               </w:rPr>
               <w:fldChar w:fldCharType="separate"/>
             </w:r>
@@ -146,8 +148,8 @@
               <w:rPr>
                 <w:noProof/>
                 <w:webHidden/>
-                <w:sz w:val="32"/>
-                <w:szCs w:val="32"/>
+                <w:sz w:val="36"/>
+                <w:szCs w:val="36"/>
               </w:rPr>
               <w:t>2</w:t>
             </w:r>
@@ -155,8 +157,8 @@
               <w:rPr>
                 <w:noProof/>
                 <w:webHidden/>
-                <w:sz w:val="32"/>
-                <w:szCs w:val="32"/>
+                <w:sz w:val="36"/>
+                <w:szCs w:val="36"/>
               </w:rPr>
               <w:fldChar w:fldCharType="end"/>
             </w:r>
@@ -172,18 +174,18 @@
             <w:rPr>
               <w:rFonts w:eastAsiaTheme="minorEastAsia"/>
               <w:noProof/>
-              <w:sz w:val="32"/>
-              <w:szCs w:val="32"/>
+              <w:sz w:val="36"/>
+              <w:szCs w:val="36"/>
               <w:lang w:eastAsia="en-IE"/>
             </w:rPr>
           </w:pPr>
-          <w:hyperlink w:anchor="_Toc40347111" w:history="1">
+          <w:hyperlink w:anchor="_Toc40358735" w:history="1">
             <w:r>
               <w:rPr>
                 <w:rStyle w:val="Hyperlink"/>
                 <w:noProof/>
-                <w:sz w:val="32"/>
-                <w:szCs w:val="32"/>
+                <w:sz w:val="36"/>
+                <w:szCs w:val="36"/>
               </w:rPr>
               <w:t>2.0</w:t>
             </w:r>
@@ -191,8 +193,8 @@
               <w:rPr>
                 <w:rFonts w:eastAsiaTheme="minorEastAsia"/>
                 <w:noProof/>
-                <w:sz w:val="32"/>
-                <w:szCs w:val="32"/>
+                <w:sz w:val="36"/>
+                <w:szCs w:val="36"/>
                 <w:lang w:eastAsia="en-IE"/>
               </w:rPr>
               <w:tab/>
@@ -201,8 +203,8 @@
               <w:rPr>
                 <w:rStyle w:val="Hyperlink"/>
                 <w:noProof/>
-                <w:sz w:val="32"/>
-                <w:szCs w:val="32"/>
+                <w:sz w:val="36"/>
+                <w:szCs w:val="36"/>
               </w:rPr>
               <w:t>OBJECTIVES AND TASKS</w:t>
             </w:r>
@@ -210,8 +212,8 @@
               <w:rPr>
                 <w:noProof/>
                 <w:webHidden/>
-                <w:sz w:val="32"/>
-                <w:szCs w:val="32"/>
+                <w:sz w:val="36"/>
+                <w:szCs w:val="36"/>
               </w:rPr>
               <w:tab/>
             </w:r>
@@ -219,8 +221,8 @@
               <w:rPr>
                 <w:noProof/>
                 <w:webHidden/>
-                <w:sz w:val="32"/>
-                <w:szCs w:val="32"/>
+                <w:sz w:val="36"/>
+                <w:szCs w:val="36"/>
               </w:rPr>
               <w:fldChar w:fldCharType="begin"/>
             </w:r>
@@ -228,25 +230,25 @@
               <w:rPr>
                 <w:noProof/>
                 <w:webHidden/>
-                <w:sz w:val="32"/>
-                <w:szCs w:val="32"/>
-              </w:rPr>
-              <w:instrText xml:space="preserve"> PAGEREF _Toc40347111 \h </w:instrText>
-            </w:r>
-            <w:r>
-              <w:rPr>
-                <w:noProof/>
-                <w:webHidden/>
-                <w:sz w:val="32"/>
-                <w:szCs w:val="32"/>
-              </w:rPr>
-            </w:r>
-            <w:r>
-              <w:rPr>
-                <w:noProof/>
-                <w:webHidden/>
-                <w:sz w:val="32"/>
-                <w:szCs w:val="32"/>
+                <w:sz w:val="36"/>
+                <w:szCs w:val="36"/>
+              </w:rPr>
+              <w:instrText xml:space="preserve"> PAGEREF _Toc40358735 \h </w:instrText>
+            </w:r>
+            <w:r>
+              <w:rPr>
+                <w:noProof/>
+                <w:webHidden/>
+                <w:sz w:val="36"/>
+                <w:szCs w:val="36"/>
+              </w:rPr>
+            </w:r>
+            <w:r>
+              <w:rPr>
+                <w:noProof/>
+                <w:webHidden/>
+                <w:sz w:val="36"/>
+                <w:szCs w:val="36"/>
               </w:rPr>
               <w:fldChar w:fldCharType="separate"/>
             </w:r>
@@ -254,8 +256,8 @@
               <w:rPr>
                 <w:noProof/>
                 <w:webHidden/>
-                <w:sz w:val="32"/>
-                <w:szCs w:val="32"/>
+                <w:sz w:val="36"/>
+                <w:szCs w:val="36"/>
               </w:rPr>
               <w:t>2</w:t>
             </w:r>
@@ -263,8 +265,8 @@
               <w:rPr>
                 <w:noProof/>
                 <w:webHidden/>
-                <w:sz w:val="32"/>
-                <w:szCs w:val="32"/>
+                <w:sz w:val="36"/>
+                <w:szCs w:val="36"/>
               </w:rPr>
               <w:fldChar w:fldCharType="end"/>
             </w:r>
@@ -280,18 +282,18 @@
             <w:rPr>
               <w:rFonts w:eastAsiaTheme="minorEastAsia"/>
               <w:noProof/>
-              <w:sz w:val="32"/>
-              <w:szCs w:val="32"/>
+              <w:sz w:val="36"/>
+              <w:szCs w:val="36"/>
               <w:lang w:eastAsia="en-IE"/>
             </w:rPr>
           </w:pPr>
-          <w:hyperlink w:anchor="_Toc40347112" w:history="1">
+          <w:hyperlink w:anchor="_Toc40358736" w:history="1">
             <w:r>
               <w:rPr>
                 <w:rStyle w:val="Hyperlink"/>
                 <w:noProof/>
-                <w:sz w:val="32"/>
-                <w:szCs w:val="32"/>
+                <w:sz w:val="36"/>
+                <w:szCs w:val="36"/>
               </w:rPr>
               <w:t>2.1</w:t>
             </w:r>
@@ -299,8 +301,8 @@
               <w:rPr>
                 <w:rFonts w:eastAsiaTheme="minorEastAsia"/>
                 <w:noProof/>
-                <w:sz w:val="32"/>
-                <w:szCs w:val="32"/>
+                <w:sz w:val="36"/>
+                <w:szCs w:val="36"/>
                 <w:lang w:eastAsia="en-IE"/>
               </w:rPr>
               <w:tab/>
@@ -309,8 +311,8 @@
               <w:rPr>
                 <w:rStyle w:val="Hyperlink"/>
                 <w:noProof/>
-                <w:sz w:val="32"/>
-                <w:szCs w:val="32"/>
+                <w:sz w:val="36"/>
+                <w:szCs w:val="36"/>
               </w:rPr>
               <w:t>Objectives</w:t>
             </w:r>
@@ -318,8 +320,8 @@
               <w:rPr>
                 <w:noProof/>
                 <w:webHidden/>
-                <w:sz w:val="32"/>
-                <w:szCs w:val="32"/>
+                <w:sz w:val="36"/>
+                <w:szCs w:val="36"/>
               </w:rPr>
               <w:tab/>
             </w:r>
@@ -327,8 +329,8 @@
               <w:rPr>
                 <w:noProof/>
                 <w:webHidden/>
-                <w:sz w:val="32"/>
-                <w:szCs w:val="32"/>
+                <w:sz w:val="36"/>
+                <w:szCs w:val="36"/>
               </w:rPr>
               <w:fldChar w:fldCharType="begin"/>
             </w:r>
@@ -336,25 +338,25 @@
               <w:rPr>
                 <w:noProof/>
                 <w:webHidden/>
-                <w:sz w:val="32"/>
-                <w:szCs w:val="32"/>
-              </w:rPr>
-              <w:instrText xml:space="preserve"> PAGEREF _Toc40347112 \h </w:instrText>
-            </w:r>
-            <w:r>
-              <w:rPr>
-                <w:noProof/>
-                <w:webHidden/>
-                <w:sz w:val="32"/>
-                <w:szCs w:val="32"/>
-              </w:rPr>
-            </w:r>
-            <w:r>
-              <w:rPr>
-                <w:noProof/>
-                <w:webHidden/>
-                <w:sz w:val="32"/>
-                <w:szCs w:val="32"/>
+                <w:sz w:val="36"/>
+                <w:szCs w:val="36"/>
+              </w:rPr>
+              <w:instrText xml:space="preserve"> PAGEREF _Toc40358736 \h </w:instrText>
+            </w:r>
+            <w:r>
+              <w:rPr>
+                <w:noProof/>
+                <w:webHidden/>
+                <w:sz w:val="36"/>
+                <w:szCs w:val="36"/>
+              </w:rPr>
+            </w:r>
+            <w:r>
+              <w:rPr>
+                <w:noProof/>
+                <w:webHidden/>
+                <w:sz w:val="36"/>
+                <w:szCs w:val="36"/>
               </w:rPr>
               <w:fldChar w:fldCharType="separate"/>
             </w:r>
@@ -362,8 +364,8 @@
               <w:rPr>
                 <w:noProof/>
                 <w:webHidden/>
-                <w:sz w:val="32"/>
-                <w:szCs w:val="32"/>
+                <w:sz w:val="36"/>
+                <w:szCs w:val="36"/>
               </w:rPr>
               <w:t>2</w:t>
             </w:r>
@@ -371,8 +373,8 @@
               <w:rPr>
                 <w:noProof/>
                 <w:webHidden/>
-                <w:sz w:val="32"/>
-                <w:szCs w:val="32"/>
+                <w:sz w:val="36"/>
+                <w:szCs w:val="36"/>
               </w:rPr>
               <w:fldChar w:fldCharType="end"/>
             </w:r>
@@ -388,18 +390,18 @@
             <w:rPr>
               <w:rFonts w:eastAsiaTheme="minorEastAsia"/>
               <w:noProof/>
-              <w:sz w:val="32"/>
-              <w:szCs w:val="32"/>
+              <w:sz w:val="36"/>
+              <w:szCs w:val="36"/>
               <w:lang w:eastAsia="en-IE"/>
             </w:rPr>
           </w:pPr>
-          <w:hyperlink w:anchor="_Toc40347113" w:history="1">
+          <w:hyperlink w:anchor="_Toc40358737" w:history="1">
             <w:r>
               <w:rPr>
                 <w:rStyle w:val="Hyperlink"/>
                 <w:noProof/>
-                <w:sz w:val="32"/>
-                <w:szCs w:val="32"/>
+                <w:sz w:val="36"/>
+                <w:szCs w:val="36"/>
               </w:rPr>
               <w:t>2.2</w:t>
             </w:r>
@@ -407,8 +409,8 @@
               <w:rPr>
                 <w:rFonts w:eastAsiaTheme="minorEastAsia"/>
                 <w:noProof/>
-                <w:sz w:val="32"/>
-                <w:szCs w:val="32"/>
+                <w:sz w:val="36"/>
+                <w:szCs w:val="36"/>
                 <w:lang w:eastAsia="en-IE"/>
               </w:rPr>
               <w:tab/>
@@ -417,8 +419,8 @@
               <w:rPr>
                 <w:rStyle w:val="Hyperlink"/>
                 <w:noProof/>
-                <w:sz w:val="32"/>
-                <w:szCs w:val="32"/>
+                <w:sz w:val="36"/>
+                <w:szCs w:val="36"/>
               </w:rPr>
               <w:t>Tasks</w:t>
             </w:r>
@@ -426,8 +428,8 @@
               <w:rPr>
                 <w:noProof/>
                 <w:webHidden/>
-                <w:sz w:val="32"/>
-                <w:szCs w:val="32"/>
+                <w:sz w:val="36"/>
+                <w:szCs w:val="36"/>
               </w:rPr>
               <w:tab/>
             </w:r>
@@ -435,8 +437,8 @@
               <w:rPr>
                 <w:noProof/>
                 <w:webHidden/>
-                <w:sz w:val="32"/>
-                <w:szCs w:val="32"/>
+                <w:sz w:val="36"/>
+                <w:szCs w:val="36"/>
               </w:rPr>
               <w:fldChar w:fldCharType="begin"/>
             </w:r>
@@ -444,25 +446,25 @@
               <w:rPr>
                 <w:noProof/>
                 <w:webHidden/>
-                <w:sz w:val="32"/>
-                <w:szCs w:val="32"/>
-              </w:rPr>
-              <w:instrText xml:space="preserve"> PAGEREF _Toc40347113 \h </w:instrText>
-            </w:r>
-            <w:r>
-              <w:rPr>
-                <w:noProof/>
-                <w:webHidden/>
-                <w:sz w:val="32"/>
-                <w:szCs w:val="32"/>
-              </w:rPr>
-            </w:r>
-            <w:r>
-              <w:rPr>
-                <w:noProof/>
-                <w:webHidden/>
-                <w:sz w:val="32"/>
-                <w:szCs w:val="32"/>
+                <w:sz w:val="36"/>
+                <w:szCs w:val="36"/>
+              </w:rPr>
+              <w:instrText xml:space="preserve"> PAGEREF _Toc40358737 \h </w:instrText>
+            </w:r>
+            <w:r>
+              <w:rPr>
+                <w:noProof/>
+                <w:webHidden/>
+                <w:sz w:val="36"/>
+                <w:szCs w:val="36"/>
+              </w:rPr>
+            </w:r>
+            <w:r>
+              <w:rPr>
+                <w:noProof/>
+                <w:webHidden/>
+                <w:sz w:val="36"/>
+                <w:szCs w:val="36"/>
               </w:rPr>
               <w:fldChar w:fldCharType="separate"/>
             </w:r>
@@ -470,8 +472,8 @@
               <w:rPr>
                 <w:noProof/>
                 <w:webHidden/>
-                <w:sz w:val="32"/>
-                <w:szCs w:val="32"/>
+                <w:sz w:val="36"/>
+                <w:szCs w:val="36"/>
               </w:rPr>
               <w:t>2</w:t>
             </w:r>
@@ -479,8 +481,8 @@
               <w:rPr>
                 <w:noProof/>
                 <w:webHidden/>
-                <w:sz w:val="32"/>
-                <w:szCs w:val="32"/>
+                <w:sz w:val="36"/>
+                <w:szCs w:val="36"/>
               </w:rPr>
               <w:fldChar w:fldCharType="end"/>
             </w:r>
@@ -496,18 +498,18 @@
             <w:rPr>
               <w:rFonts w:eastAsiaTheme="minorEastAsia"/>
               <w:noProof/>
-              <w:sz w:val="32"/>
-              <w:szCs w:val="32"/>
+              <w:sz w:val="36"/>
+              <w:szCs w:val="36"/>
               <w:lang w:eastAsia="en-IE"/>
             </w:rPr>
           </w:pPr>
-          <w:hyperlink w:anchor="_Toc40347114" w:history="1">
+          <w:hyperlink w:anchor="_Toc40358738" w:history="1">
             <w:r>
               <w:rPr>
                 <w:rStyle w:val="Hyperlink"/>
                 <w:noProof/>
-                <w:sz w:val="32"/>
-                <w:szCs w:val="32"/>
+                <w:sz w:val="36"/>
+                <w:szCs w:val="36"/>
               </w:rPr>
               <w:t>3.0</w:t>
             </w:r>
@@ -515,8 +517,8 @@
               <w:rPr>
                 <w:rFonts w:eastAsiaTheme="minorEastAsia"/>
                 <w:noProof/>
-                <w:sz w:val="32"/>
-                <w:szCs w:val="32"/>
+                <w:sz w:val="36"/>
+                <w:szCs w:val="36"/>
                 <w:lang w:eastAsia="en-IE"/>
               </w:rPr>
               <w:tab/>
@@ -525,8 +527,8 @@
               <w:rPr>
                 <w:rStyle w:val="Hyperlink"/>
                 <w:noProof/>
-                <w:sz w:val="32"/>
-                <w:szCs w:val="32"/>
+                <w:sz w:val="36"/>
+                <w:szCs w:val="36"/>
               </w:rPr>
               <w:t>SCOPE</w:t>
             </w:r>
@@ -534,8 +536,8 @@
               <w:rPr>
                 <w:noProof/>
                 <w:webHidden/>
-                <w:sz w:val="32"/>
-                <w:szCs w:val="32"/>
+                <w:sz w:val="36"/>
+                <w:szCs w:val="36"/>
               </w:rPr>
               <w:tab/>
             </w:r>
@@ -543,8 +545,8 @@
               <w:rPr>
                 <w:noProof/>
                 <w:webHidden/>
-                <w:sz w:val="32"/>
-                <w:szCs w:val="32"/>
+                <w:sz w:val="36"/>
+                <w:szCs w:val="36"/>
               </w:rPr>
               <w:fldChar w:fldCharType="begin"/>
             </w:r>
@@ -552,25 +554,25 @@
               <w:rPr>
                 <w:noProof/>
                 <w:webHidden/>
-                <w:sz w:val="32"/>
-                <w:szCs w:val="32"/>
-              </w:rPr>
-              <w:instrText xml:space="preserve"> PAGEREF _Toc40347114 \h </w:instrText>
-            </w:r>
-            <w:r>
-              <w:rPr>
-                <w:noProof/>
-                <w:webHidden/>
-                <w:sz w:val="32"/>
-                <w:szCs w:val="32"/>
-              </w:rPr>
-            </w:r>
-            <w:r>
-              <w:rPr>
-                <w:noProof/>
-                <w:webHidden/>
-                <w:sz w:val="32"/>
-                <w:szCs w:val="32"/>
+                <w:sz w:val="36"/>
+                <w:szCs w:val="36"/>
+              </w:rPr>
+              <w:instrText xml:space="preserve"> PAGEREF _Toc40358738 \h </w:instrText>
+            </w:r>
+            <w:r>
+              <w:rPr>
+                <w:noProof/>
+                <w:webHidden/>
+                <w:sz w:val="36"/>
+                <w:szCs w:val="36"/>
+              </w:rPr>
+            </w:r>
+            <w:r>
+              <w:rPr>
+                <w:noProof/>
+                <w:webHidden/>
+                <w:sz w:val="36"/>
+                <w:szCs w:val="36"/>
               </w:rPr>
               <w:fldChar w:fldCharType="separate"/>
             </w:r>
@@ -578,8 +580,8 @@
               <w:rPr>
                 <w:noProof/>
                 <w:webHidden/>
-                <w:sz w:val="32"/>
-                <w:szCs w:val="32"/>
+                <w:sz w:val="36"/>
+                <w:szCs w:val="36"/>
               </w:rPr>
               <w:t>2</w:t>
             </w:r>
@@ -587,8 +589,8 @@
               <w:rPr>
                 <w:noProof/>
                 <w:webHidden/>
-                <w:sz w:val="32"/>
-                <w:szCs w:val="32"/>
+                <w:sz w:val="36"/>
+                <w:szCs w:val="36"/>
               </w:rPr>
               <w:fldChar w:fldCharType="end"/>
             </w:r>
@@ -604,18 +606,18 @@
             <w:rPr>
               <w:rFonts w:eastAsiaTheme="minorEastAsia"/>
               <w:noProof/>
-              <w:sz w:val="32"/>
-              <w:szCs w:val="32"/>
+              <w:sz w:val="36"/>
+              <w:szCs w:val="36"/>
               <w:lang w:eastAsia="en-IE"/>
             </w:rPr>
           </w:pPr>
-          <w:hyperlink w:anchor="_Toc40347115" w:history="1">
+          <w:hyperlink w:anchor="_Toc40358739" w:history="1">
             <w:r>
               <w:rPr>
                 <w:rStyle w:val="Hyperlink"/>
                 <w:noProof/>
-                <w:sz w:val="32"/>
-                <w:szCs w:val="32"/>
+                <w:sz w:val="36"/>
+                <w:szCs w:val="36"/>
               </w:rPr>
               <w:t>4.0</w:t>
             </w:r>
@@ -623,8 +625,8 @@
               <w:rPr>
                 <w:rFonts w:eastAsiaTheme="minorEastAsia"/>
                 <w:noProof/>
-                <w:sz w:val="32"/>
-                <w:szCs w:val="32"/>
+                <w:sz w:val="36"/>
+                <w:szCs w:val="36"/>
                 <w:lang w:eastAsia="en-IE"/>
               </w:rPr>
               <w:tab/>
@@ -633,8 +635,8 @@
               <w:rPr>
                 <w:rStyle w:val="Hyperlink"/>
                 <w:noProof/>
-                <w:sz w:val="32"/>
-                <w:szCs w:val="32"/>
+                <w:sz w:val="36"/>
+                <w:szCs w:val="36"/>
               </w:rPr>
               <w:t>Testing Strategy</w:t>
             </w:r>
@@ -642,8 +644,8 @@
               <w:rPr>
                 <w:noProof/>
                 <w:webHidden/>
-                <w:sz w:val="32"/>
-                <w:szCs w:val="32"/>
+                <w:sz w:val="36"/>
+                <w:szCs w:val="36"/>
               </w:rPr>
               <w:tab/>
             </w:r>
@@ -651,8 +653,8 @@
               <w:rPr>
                 <w:noProof/>
                 <w:webHidden/>
-                <w:sz w:val="32"/>
-                <w:szCs w:val="32"/>
+                <w:sz w:val="36"/>
+                <w:szCs w:val="36"/>
               </w:rPr>
               <w:fldChar w:fldCharType="begin"/>
             </w:r>
@@ -660,25 +662,25 @@
               <w:rPr>
                 <w:noProof/>
                 <w:webHidden/>
-                <w:sz w:val="32"/>
-                <w:szCs w:val="32"/>
-              </w:rPr>
-              <w:instrText xml:space="preserve"> PAGEREF _Toc40347115 \h </w:instrText>
-            </w:r>
-            <w:r>
-              <w:rPr>
-                <w:noProof/>
-                <w:webHidden/>
-                <w:sz w:val="32"/>
-                <w:szCs w:val="32"/>
-              </w:rPr>
-            </w:r>
-            <w:r>
-              <w:rPr>
-                <w:noProof/>
-                <w:webHidden/>
-                <w:sz w:val="32"/>
-                <w:szCs w:val="32"/>
+                <w:sz w:val="36"/>
+                <w:szCs w:val="36"/>
+              </w:rPr>
+              <w:instrText xml:space="preserve"> PAGEREF _Toc40358739 \h </w:instrText>
+            </w:r>
+            <w:r>
+              <w:rPr>
+                <w:noProof/>
+                <w:webHidden/>
+                <w:sz w:val="36"/>
+                <w:szCs w:val="36"/>
+              </w:rPr>
+            </w:r>
+            <w:r>
+              <w:rPr>
+                <w:noProof/>
+                <w:webHidden/>
+                <w:sz w:val="36"/>
+                <w:szCs w:val="36"/>
               </w:rPr>
               <w:fldChar w:fldCharType="separate"/>
             </w:r>
@@ -686,8 +688,8 @@
               <w:rPr>
                 <w:noProof/>
                 <w:webHidden/>
-                <w:sz w:val="32"/>
-                <w:szCs w:val="32"/>
+                <w:sz w:val="36"/>
+                <w:szCs w:val="36"/>
               </w:rPr>
               <w:t>2</w:t>
             </w:r>
@@ -695,8 +697,8 @@
               <w:rPr>
                 <w:noProof/>
                 <w:webHidden/>
-                <w:sz w:val="32"/>
-                <w:szCs w:val="32"/>
+                <w:sz w:val="36"/>
+                <w:szCs w:val="36"/>
               </w:rPr>
               <w:fldChar w:fldCharType="end"/>
             </w:r>
@@ -711,18 +713,18 @@
             <w:rPr>
               <w:rFonts w:eastAsiaTheme="minorEastAsia"/>
               <w:noProof/>
-              <w:sz w:val="32"/>
-              <w:szCs w:val="32"/>
+              <w:sz w:val="36"/>
+              <w:szCs w:val="36"/>
               <w:lang w:eastAsia="en-IE"/>
             </w:rPr>
           </w:pPr>
-          <w:hyperlink w:anchor="_Toc40347116" w:history="1">
+          <w:hyperlink w:anchor="_Toc40358740" w:history="1">
             <w:r>
               <w:rPr>
                 <w:rStyle w:val="Hyperlink"/>
                 <w:noProof/>
-                <w:sz w:val="32"/>
-                <w:szCs w:val="32"/>
+                <w:sz w:val="36"/>
+                <w:szCs w:val="36"/>
               </w:rPr>
               <w:t>4.1 Unit Testing</w:t>
             </w:r>
@@ -730,8 +732,8 @@
               <w:rPr>
                 <w:noProof/>
                 <w:webHidden/>
-                <w:sz w:val="32"/>
-                <w:szCs w:val="32"/>
+                <w:sz w:val="36"/>
+                <w:szCs w:val="36"/>
               </w:rPr>
               <w:tab/>
             </w:r>
@@ -739,8 +741,8 @@
               <w:rPr>
                 <w:noProof/>
                 <w:webHidden/>
-                <w:sz w:val="32"/>
-                <w:szCs w:val="32"/>
+                <w:sz w:val="36"/>
+                <w:szCs w:val="36"/>
               </w:rPr>
               <w:fldChar w:fldCharType="begin"/>
             </w:r>
@@ -748,25 +750,25 @@
               <w:rPr>
                 <w:noProof/>
                 <w:webHidden/>
-                <w:sz w:val="32"/>
-                <w:szCs w:val="32"/>
-              </w:rPr>
-              <w:instrText xml:space="preserve"> PAGEREF _Toc40347116 \h </w:instrText>
-            </w:r>
-            <w:r>
-              <w:rPr>
-                <w:noProof/>
-                <w:webHidden/>
-                <w:sz w:val="32"/>
-                <w:szCs w:val="32"/>
-              </w:rPr>
-            </w:r>
-            <w:r>
-              <w:rPr>
-                <w:noProof/>
-                <w:webHidden/>
-                <w:sz w:val="32"/>
-                <w:szCs w:val="32"/>
+                <w:sz w:val="36"/>
+                <w:szCs w:val="36"/>
+              </w:rPr>
+              <w:instrText xml:space="preserve"> PAGEREF _Toc40358740 \h </w:instrText>
+            </w:r>
+            <w:r>
+              <w:rPr>
+                <w:noProof/>
+                <w:webHidden/>
+                <w:sz w:val="36"/>
+                <w:szCs w:val="36"/>
+              </w:rPr>
+            </w:r>
+            <w:r>
+              <w:rPr>
+                <w:noProof/>
+                <w:webHidden/>
+                <w:sz w:val="36"/>
+                <w:szCs w:val="36"/>
               </w:rPr>
               <w:fldChar w:fldCharType="separate"/>
             </w:r>
@@ -774,8 +776,8 @@
               <w:rPr>
                 <w:noProof/>
                 <w:webHidden/>
-                <w:sz w:val="32"/>
-                <w:szCs w:val="32"/>
+                <w:sz w:val="36"/>
+                <w:szCs w:val="36"/>
               </w:rPr>
               <w:t>3</w:t>
             </w:r>
@@ -783,8 +785,8 @@
               <w:rPr>
                 <w:noProof/>
                 <w:webHidden/>
-                <w:sz w:val="32"/>
-                <w:szCs w:val="32"/>
+                <w:sz w:val="36"/>
+                <w:szCs w:val="36"/>
               </w:rPr>
               <w:fldChar w:fldCharType="end"/>
             </w:r>
@@ -799,18 +801,18 @@
             <w:rPr>
               <w:rFonts w:eastAsiaTheme="minorEastAsia"/>
               <w:noProof/>
-              <w:sz w:val="32"/>
-              <w:szCs w:val="32"/>
+              <w:sz w:val="36"/>
+              <w:szCs w:val="36"/>
               <w:lang w:eastAsia="en-IE"/>
             </w:rPr>
           </w:pPr>
-          <w:hyperlink w:anchor="_Toc40347117" w:history="1">
+          <w:hyperlink w:anchor="_Toc40358741" w:history="1">
             <w:r>
               <w:rPr>
                 <w:rStyle w:val="Hyperlink"/>
                 <w:noProof/>
-                <w:sz w:val="32"/>
-                <w:szCs w:val="32"/>
+                <w:sz w:val="36"/>
+                <w:szCs w:val="36"/>
               </w:rPr>
               <w:t>4.2 System and Integration Testing</w:t>
             </w:r>
@@ -818,8 +820,8 @@
               <w:rPr>
                 <w:noProof/>
                 <w:webHidden/>
-                <w:sz w:val="32"/>
-                <w:szCs w:val="32"/>
+                <w:sz w:val="36"/>
+                <w:szCs w:val="36"/>
               </w:rPr>
               <w:tab/>
             </w:r>
@@ -827,8 +829,8 @@
               <w:rPr>
                 <w:noProof/>
                 <w:webHidden/>
-                <w:sz w:val="32"/>
-                <w:szCs w:val="32"/>
+                <w:sz w:val="36"/>
+                <w:szCs w:val="36"/>
               </w:rPr>
               <w:fldChar w:fldCharType="begin"/>
             </w:r>
@@ -836,25 +838,25 @@
               <w:rPr>
                 <w:noProof/>
                 <w:webHidden/>
-                <w:sz w:val="32"/>
-                <w:szCs w:val="32"/>
-              </w:rPr>
-              <w:instrText xml:space="preserve"> PAGEREF _Toc40347117 \h </w:instrText>
-            </w:r>
-            <w:r>
-              <w:rPr>
-                <w:noProof/>
-                <w:webHidden/>
-                <w:sz w:val="32"/>
-                <w:szCs w:val="32"/>
-              </w:rPr>
-            </w:r>
-            <w:r>
-              <w:rPr>
-                <w:noProof/>
-                <w:webHidden/>
-                <w:sz w:val="32"/>
-                <w:szCs w:val="32"/>
+                <w:sz w:val="36"/>
+                <w:szCs w:val="36"/>
+              </w:rPr>
+              <w:instrText xml:space="preserve"> PAGEREF _Toc40358741 \h </w:instrText>
+            </w:r>
+            <w:r>
+              <w:rPr>
+                <w:noProof/>
+                <w:webHidden/>
+                <w:sz w:val="36"/>
+                <w:szCs w:val="36"/>
+              </w:rPr>
+            </w:r>
+            <w:r>
+              <w:rPr>
+                <w:noProof/>
+                <w:webHidden/>
+                <w:sz w:val="36"/>
+                <w:szCs w:val="36"/>
               </w:rPr>
               <w:fldChar w:fldCharType="separate"/>
             </w:r>
@@ -862,8 +864,8 @@
               <w:rPr>
                 <w:noProof/>
                 <w:webHidden/>
-                <w:sz w:val="32"/>
-                <w:szCs w:val="32"/>
+                <w:sz w:val="36"/>
+                <w:szCs w:val="36"/>
               </w:rPr>
               <w:t>3</w:t>
             </w:r>
@@ -871,8 +873,8 @@
               <w:rPr>
                 <w:noProof/>
                 <w:webHidden/>
-                <w:sz w:val="32"/>
-                <w:szCs w:val="32"/>
+                <w:sz w:val="36"/>
+                <w:szCs w:val="36"/>
               </w:rPr>
               <w:fldChar w:fldCharType="end"/>
             </w:r>
@@ -887,18 +889,18 @@
             <w:rPr>
               <w:rFonts w:eastAsiaTheme="minorEastAsia"/>
               <w:noProof/>
-              <w:sz w:val="32"/>
-              <w:szCs w:val="32"/>
+              <w:sz w:val="36"/>
+              <w:szCs w:val="36"/>
               <w:lang w:eastAsia="en-IE"/>
             </w:rPr>
           </w:pPr>
-          <w:hyperlink w:anchor="_Toc40347118" w:history="1">
+          <w:hyperlink w:anchor="_Toc40358742" w:history="1">
             <w:r>
               <w:rPr>
                 <w:rStyle w:val="Hyperlink"/>
                 <w:noProof/>
-                <w:sz w:val="32"/>
-                <w:szCs w:val="32"/>
+                <w:sz w:val="36"/>
+                <w:szCs w:val="36"/>
               </w:rPr>
               <w:t>4.3 Performance and Stress Testing</w:t>
             </w:r>
@@ -906,8 +908,8 @@
               <w:rPr>
                 <w:noProof/>
                 <w:webHidden/>
-                <w:sz w:val="32"/>
-                <w:szCs w:val="32"/>
+                <w:sz w:val="36"/>
+                <w:szCs w:val="36"/>
               </w:rPr>
               <w:tab/>
             </w:r>
@@ -915,8 +917,8 @@
               <w:rPr>
                 <w:noProof/>
                 <w:webHidden/>
-                <w:sz w:val="32"/>
-                <w:szCs w:val="32"/>
+                <w:sz w:val="36"/>
+                <w:szCs w:val="36"/>
               </w:rPr>
               <w:fldChar w:fldCharType="begin"/>
             </w:r>
@@ -924,25 +926,25 @@
               <w:rPr>
                 <w:noProof/>
                 <w:webHidden/>
-                <w:sz w:val="32"/>
-                <w:szCs w:val="32"/>
-              </w:rPr>
-              <w:instrText xml:space="preserve"> PAGEREF _Toc40347118 \h </w:instrText>
-            </w:r>
-            <w:r>
-              <w:rPr>
-                <w:noProof/>
-                <w:webHidden/>
-                <w:sz w:val="32"/>
-                <w:szCs w:val="32"/>
-              </w:rPr>
-            </w:r>
-            <w:r>
-              <w:rPr>
-                <w:noProof/>
-                <w:webHidden/>
-                <w:sz w:val="32"/>
-                <w:szCs w:val="32"/>
+                <w:sz w:val="36"/>
+                <w:szCs w:val="36"/>
+              </w:rPr>
+              <w:instrText xml:space="preserve"> PAGEREF _Toc40358742 \h </w:instrText>
+            </w:r>
+            <w:r>
+              <w:rPr>
+                <w:noProof/>
+                <w:webHidden/>
+                <w:sz w:val="36"/>
+                <w:szCs w:val="36"/>
+              </w:rPr>
+            </w:r>
+            <w:r>
+              <w:rPr>
+                <w:noProof/>
+                <w:webHidden/>
+                <w:sz w:val="36"/>
+                <w:szCs w:val="36"/>
               </w:rPr>
               <w:fldChar w:fldCharType="separate"/>
             </w:r>
@@ -950,8 +952,8 @@
               <w:rPr>
                 <w:noProof/>
                 <w:webHidden/>
-                <w:sz w:val="32"/>
-                <w:szCs w:val="32"/>
+                <w:sz w:val="36"/>
+                <w:szCs w:val="36"/>
               </w:rPr>
               <w:t>3</w:t>
             </w:r>
@@ -959,8 +961,8 @@
               <w:rPr>
                 <w:noProof/>
                 <w:webHidden/>
-                <w:sz w:val="32"/>
-                <w:szCs w:val="32"/>
+                <w:sz w:val="36"/>
+                <w:szCs w:val="36"/>
               </w:rPr>
               <w:fldChar w:fldCharType="end"/>
             </w:r>
@@ -975,18 +977,18 @@
             <w:rPr>
               <w:rFonts w:eastAsiaTheme="minorEastAsia"/>
               <w:noProof/>
-              <w:sz w:val="32"/>
-              <w:szCs w:val="32"/>
+              <w:sz w:val="36"/>
+              <w:szCs w:val="36"/>
               <w:lang w:eastAsia="en-IE"/>
             </w:rPr>
           </w:pPr>
-          <w:hyperlink w:anchor="_Toc40347119" w:history="1">
+          <w:hyperlink w:anchor="_Toc40358743" w:history="1">
             <w:r>
               <w:rPr>
                 <w:rStyle w:val="Hyperlink"/>
                 <w:noProof/>
-                <w:sz w:val="32"/>
-                <w:szCs w:val="32"/>
+                <w:sz w:val="36"/>
+                <w:szCs w:val="36"/>
               </w:rPr>
               <w:t>4.4 User Acceptance Testing</w:t>
             </w:r>
@@ -994,8 +996,8 @@
               <w:rPr>
                 <w:noProof/>
                 <w:webHidden/>
-                <w:sz w:val="32"/>
-                <w:szCs w:val="32"/>
+                <w:sz w:val="36"/>
+                <w:szCs w:val="36"/>
               </w:rPr>
               <w:tab/>
             </w:r>
@@ -1003,8 +1005,8 @@
               <w:rPr>
                 <w:noProof/>
                 <w:webHidden/>
-                <w:sz w:val="32"/>
-                <w:szCs w:val="32"/>
+                <w:sz w:val="36"/>
+                <w:szCs w:val="36"/>
               </w:rPr>
               <w:fldChar w:fldCharType="begin"/>
             </w:r>
@@ -1012,25 +1014,25 @@
               <w:rPr>
                 <w:noProof/>
                 <w:webHidden/>
-                <w:sz w:val="32"/>
-                <w:szCs w:val="32"/>
-              </w:rPr>
-              <w:instrText xml:space="preserve"> PAGEREF _Toc40347119 \h </w:instrText>
-            </w:r>
-            <w:r>
-              <w:rPr>
-                <w:noProof/>
-                <w:webHidden/>
-                <w:sz w:val="32"/>
-                <w:szCs w:val="32"/>
-              </w:rPr>
-            </w:r>
-            <w:r>
-              <w:rPr>
-                <w:noProof/>
-                <w:webHidden/>
-                <w:sz w:val="32"/>
-                <w:szCs w:val="32"/>
+                <w:sz w:val="36"/>
+                <w:szCs w:val="36"/>
+              </w:rPr>
+              <w:instrText xml:space="preserve"> PAGEREF _Toc40358743 \h </w:instrText>
+            </w:r>
+            <w:r>
+              <w:rPr>
+                <w:noProof/>
+                <w:webHidden/>
+                <w:sz w:val="36"/>
+                <w:szCs w:val="36"/>
+              </w:rPr>
+            </w:r>
+            <w:r>
+              <w:rPr>
+                <w:noProof/>
+                <w:webHidden/>
+                <w:sz w:val="36"/>
+                <w:szCs w:val="36"/>
               </w:rPr>
               <w:fldChar w:fldCharType="separate"/>
             </w:r>
@@ -1038,17 +1040,17 @@
               <w:rPr>
                 <w:noProof/>
                 <w:webHidden/>
-                <w:sz w:val="32"/>
-                <w:szCs w:val="32"/>
-              </w:rPr>
-              <w:t>4</w:t>
-            </w:r>
-            <w:r>
-              <w:rPr>
-                <w:noProof/>
-                <w:webHidden/>
-                <w:sz w:val="32"/>
-                <w:szCs w:val="32"/>
+                <w:sz w:val="36"/>
+                <w:szCs w:val="36"/>
+              </w:rPr>
+              <w:t>3</w:t>
+            </w:r>
+            <w:r>
+              <w:rPr>
+                <w:noProof/>
+                <w:webHidden/>
+                <w:sz w:val="36"/>
+                <w:szCs w:val="36"/>
               </w:rPr>
               <w:fldChar w:fldCharType="end"/>
             </w:r>
@@ -1063,18 +1065,18 @@
             <w:rPr>
               <w:rFonts w:eastAsiaTheme="minorEastAsia"/>
               <w:noProof/>
-              <w:sz w:val="32"/>
-              <w:szCs w:val="32"/>
+              <w:sz w:val="36"/>
+              <w:szCs w:val="36"/>
               <w:lang w:eastAsia="en-IE"/>
             </w:rPr>
           </w:pPr>
-          <w:hyperlink w:anchor="_Toc40347120" w:history="1">
+          <w:hyperlink w:anchor="_Toc40358744" w:history="1">
             <w:r>
               <w:rPr>
                 <w:rStyle w:val="Hyperlink"/>
                 <w:noProof/>
-                <w:sz w:val="32"/>
-                <w:szCs w:val="32"/>
+                <w:sz w:val="36"/>
+                <w:szCs w:val="36"/>
               </w:rPr>
               <w:t>4.5 Batch Testing</w:t>
             </w:r>
@@ -1082,8 +1084,8 @@
               <w:rPr>
                 <w:noProof/>
                 <w:webHidden/>
-                <w:sz w:val="32"/>
-                <w:szCs w:val="32"/>
+                <w:sz w:val="36"/>
+                <w:szCs w:val="36"/>
               </w:rPr>
               <w:tab/>
             </w:r>
@@ -1091,8 +1093,8 @@
               <w:rPr>
                 <w:noProof/>
                 <w:webHidden/>
-                <w:sz w:val="32"/>
-                <w:szCs w:val="32"/>
+                <w:sz w:val="36"/>
+                <w:szCs w:val="36"/>
               </w:rPr>
               <w:fldChar w:fldCharType="begin"/>
             </w:r>
@@ -1100,25 +1102,25 @@
               <w:rPr>
                 <w:noProof/>
                 <w:webHidden/>
-                <w:sz w:val="32"/>
-                <w:szCs w:val="32"/>
-              </w:rPr>
-              <w:instrText xml:space="preserve"> PAGEREF _Toc40347120 \h </w:instrText>
-            </w:r>
-            <w:r>
-              <w:rPr>
-                <w:noProof/>
-                <w:webHidden/>
-                <w:sz w:val="32"/>
-                <w:szCs w:val="32"/>
-              </w:rPr>
-            </w:r>
-            <w:r>
-              <w:rPr>
-                <w:noProof/>
-                <w:webHidden/>
-                <w:sz w:val="32"/>
-                <w:szCs w:val="32"/>
+                <w:sz w:val="36"/>
+                <w:szCs w:val="36"/>
+              </w:rPr>
+              <w:instrText xml:space="preserve"> PAGEREF _Toc40358744 \h </w:instrText>
+            </w:r>
+            <w:r>
+              <w:rPr>
+                <w:noProof/>
+                <w:webHidden/>
+                <w:sz w:val="36"/>
+                <w:szCs w:val="36"/>
+              </w:rPr>
+            </w:r>
+            <w:r>
+              <w:rPr>
+                <w:noProof/>
+                <w:webHidden/>
+                <w:sz w:val="36"/>
+                <w:szCs w:val="36"/>
               </w:rPr>
               <w:fldChar w:fldCharType="separate"/>
             </w:r>
@@ -1126,17 +1128,17 @@
               <w:rPr>
                 <w:noProof/>
                 <w:webHidden/>
-                <w:sz w:val="32"/>
-                <w:szCs w:val="32"/>
-              </w:rPr>
-              <w:t>4</w:t>
-            </w:r>
-            <w:r>
-              <w:rPr>
-                <w:noProof/>
-                <w:webHidden/>
-                <w:sz w:val="32"/>
-                <w:szCs w:val="32"/>
+                <w:sz w:val="36"/>
+                <w:szCs w:val="36"/>
+              </w:rPr>
+              <w:t>3</w:t>
+            </w:r>
+            <w:r>
+              <w:rPr>
+                <w:noProof/>
+                <w:webHidden/>
+                <w:sz w:val="36"/>
+                <w:szCs w:val="36"/>
               </w:rPr>
               <w:fldChar w:fldCharType="end"/>
             </w:r>
@@ -1151,18 +1153,18 @@
             <w:rPr>
               <w:rFonts w:eastAsiaTheme="minorEastAsia"/>
               <w:noProof/>
-              <w:sz w:val="32"/>
-              <w:szCs w:val="32"/>
+              <w:sz w:val="36"/>
+              <w:szCs w:val="36"/>
               <w:lang w:eastAsia="en-IE"/>
             </w:rPr>
           </w:pPr>
-          <w:hyperlink w:anchor="_Toc40347121" w:history="1">
+          <w:hyperlink w:anchor="_Toc40358745" w:history="1">
             <w:r>
               <w:rPr>
                 <w:rStyle w:val="Hyperlink"/>
                 <w:noProof/>
-                <w:sz w:val="32"/>
-                <w:szCs w:val="32"/>
+                <w:sz w:val="36"/>
+                <w:szCs w:val="36"/>
               </w:rPr>
               <w:t>4.6 Automated Regression Testing</w:t>
             </w:r>
@@ -1170,8 +1172,8 @@
               <w:rPr>
                 <w:noProof/>
                 <w:webHidden/>
-                <w:sz w:val="32"/>
-                <w:szCs w:val="32"/>
+                <w:sz w:val="36"/>
+                <w:szCs w:val="36"/>
               </w:rPr>
               <w:tab/>
             </w:r>
@@ -1179,8 +1181,8 @@
               <w:rPr>
                 <w:noProof/>
                 <w:webHidden/>
-                <w:sz w:val="32"/>
-                <w:szCs w:val="32"/>
+                <w:sz w:val="36"/>
+                <w:szCs w:val="36"/>
               </w:rPr>
               <w:fldChar w:fldCharType="begin"/>
             </w:r>
@@ -1188,25 +1190,25 @@
               <w:rPr>
                 <w:noProof/>
                 <w:webHidden/>
-                <w:sz w:val="32"/>
-                <w:szCs w:val="32"/>
-              </w:rPr>
-              <w:instrText xml:space="preserve"> PAGEREF _Toc40347121 \h </w:instrText>
-            </w:r>
-            <w:r>
-              <w:rPr>
-                <w:noProof/>
-                <w:webHidden/>
-                <w:sz w:val="32"/>
-                <w:szCs w:val="32"/>
-              </w:rPr>
-            </w:r>
-            <w:r>
-              <w:rPr>
-                <w:noProof/>
-                <w:webHidden/>
-                <w:sz w:val="32"/>
-                <w:szCs w:val="32"/>
+                <w:sz w:val="36"/>
+                <w:szCs w:val="36"/>
+              </w:rPr>
+              <w:instrText xml:space="preserve"> PAGEREF _Toc40358745 \h </w:instrText>
+            </w:r>
+            <w:r>
+              <w:rPr>
+                <w:noProof/>
+                <w:webHidden/>
+                <w:sz w:val="36"/>
+                <w:szCs w:val="36"/>
+              </w:rPr>
+            </w:r>
+            <w:r>
+              <w:rPr>
+                <w:noProof/>
+                <w:webHidden/>
+                <w:sz w:val="36"/>
+                <w:szCs w:val="36"/>
               </w:rPr>
               <w:fldChar w:fldCharType="separate"/>
             </w:r>
@@ -1214,8 +1216,8 @@
               <w:rPr>
                 <w:noProof/>
                 <w:webHidden/>
-                <w:sz w:val="32"/>
-                <w:szCs w:val="32"/>
+                <w:sz w:val="36"/>
+                <w:szCs w:val="36"/>
               </w:rPr>
               <w:t>4</w:t>
             </w:r>
@@ -1223,8 +1225,8 @@
               <w:rPr>
                 <w:noProof/>
                 <w:webHidden/>
-                <w:sz w:val="32"/>
-                <w:szCs w:val="32"/>
+                <w:sz w:val="36"/>
+                <w:szCs w:val="36"/>
               </w:rPr>
               <w:fldChar w:fldCharType="end"/>
             </w:r>
@@ -1239,18 +1241,18 @@
             <w:rPr>
               <w:rFonts w:eastAsiaTheme="minorEastAsia"/>
               <w:noProof/>
-              <w:sz w:val="32"/>
-              <w:szCs w:val="32"/>
+              <w:sz w:val="36"/>
+              <w:szCs w:val="36"/>
               <w:lang w:eastAsia="en-IE"/>
             </w:rPr>
           </w:pPr>
-          <w:hyperlink w:anchor="_Toc40347122" w:history="1">
+          <w:hyperlink w:anchor="_Toc40358746" w:history="1">
             <w:r>
               <w:rPr>
                 <w:rStyle w:val="Hyperlink"/>
                 <w:noProof/>
-                <w:sz w:val="32"/>
-                <w:szCs w:val="32"/>
+                <w:sz w:val="36"/>
+                <w:szCs w:val="36"/>
               </w:rPr>
               <w:t>4.7 Beta Testing</w:t>
             </w:r>
@@ -1258,8 +1260,8 @@
               <w:rPr>
                 <w:noProof/>
                 <w:webHidden/>
-                <w:sz w:val="32"/>
-                <w:szCs w:val="32"/>
+                <w:sz w:val="36"/>
+                <w:szCs w:val="36"/>
               </w:rPr>
               <w:tab/>
             </w:r>
@@ -1267,8 +1269,8 @@
               <w:rPr>
                 <w:noProof/>
                 <w:webHidden/>
-                <w:sz w:val="32"/>
-                <w:szCs w:val="32"/>
+                <w:sz w:val="36"/>
+                <w:szCs w:val="36"/>
               </w:rPr>
               <w:fldChar w:fldCharType="begin"/>
             </w:r>
@@ -1276,25 +1278,25 @@
               <w:rPr>
                 <w:noProof/>
                 <w:webHidden/>
-                <w:sz w:val="32"/>
-                <w:szCs w:val="32"/>
-              </w:rPr>
-              <w:instrText xml:space="preserve"> PAGEREF _Toc40347122 \h </w:instrText>
-            </w:r>
-            <w:r>
-              <w:rPr>
-                <w:noProof/>
-                <w:webHidden/>
-                <w:sz w:val="32"/>
-                <w:szCs w:val="32"/>
-              </w:rPr>
-            </w:r>
-            <w:r>
-              <w:rPr>
-                <w:noProof/>
-                <w:webHidden/>
-                <w:sz w:val="32"/>
-                <w:szCs w:val="32"/>
+                <w:sz w:val="36"/>
+                <w:szCs w:val="36"/>
+              </w:rPr>
+              <w:instrText xml:space="preserve"> PAGEREF _Toc40358746 \h </w:instrText>
+            </w:r>
+            <w:r>
+              <w:rPr>
+                <w:noProof/>
+                <w:webHidden/>
+                <w:sz w:val="36"/>
+                <w:szCs w:val="36"/>
+              </w:rPr>
+            </w:r>
+            <w:r>
+              <w:rPr>
+                <w:noProof/>
+                <w:webHidden/>
+                <w:sz w:val="36"/>
+                <w:szCs w:val="36"/>
               </w:rPr>
               <w:fldChar w:fldCharType="separate"/>
             </w:r>
@@ -1302,8 +1304,8 @@
               <w:rPr>
                 <w:noProof/>
                 <w:webHidden/>
-                <w:sz w:val="32"/>
-                <w:szCs w:val="32"/>
+                <w:sz w:val="36"/>
+                <w:szCs w:val="36"/>
               </w:rPr>
               <w:t>4</w:t>
             </w:r>
@@ -1311,8 +1313,548 @@
               <w:rPr>
                 <w:noProof/>
                 <w:webHidden/>
-                <w:sz w:val="32"/>
-                <w:szCs w:val="32"/>
+                <w:sz w:val="36"/>
+                <w:szCs w:val="36"/>
+              </w:rPr>
+              <w:fldChar w:fldCharType="end"/>
+            </w:r>
+          </w:hyperlink>
+        </w:p>
+        <w:p>
+          <w:pPr>
+            <w:pStyle w:val="TOC1"/>
+            <w:tabs>
+              <w:tab w:val="left" w:pos="660"/>
+              <w:tab w:val="right" w:leader="dot" w:pos="9016"/>
+            </w:tabs>
+            <w:rPr>
+              <w:rFonts w:eastAsiaTheme="minorEastAsia"/>
+              <w:noProof/>
+              <w:sz w:val="36"/>
+              <w:szCs w:val="36"/>
+              <w:lang w:eastAsia="en-IE"/>
+            </w:rPr>
+          </w:pPr>
+          <w:hyperlink w:anchor="_Toc40358747" w:history="1">
+            <w:r>
+              <w:rPr>
+                <w:rStyle w:val="Hyperlink"/>
+                <w:noProof/>
+                <w:sz w:val="36"/>
+                <w:szCs w:val="36"/>
+              </w:rPr>
+              <w:t>5.0</w:t>
+            </w:r>
+            <w:r>
+              <w:rPr>
+                <w:rFonts w:eastAsiaTheme="minorEastAsia"/>
+                <w:noProof/>
+                <w:sz w:val="36"/>
+                <w:szCs w:val="36"/>
+                <w:lang w:eastAsia="en-IE"/>
+              </w:rPr>
+              <w:tab/>
+            </w:r>
+            <w:r>
+              <w:rPr>
+                <w:rStyle w:val="Hyperlink"/>
+                <w:noProof/>
+                <w:sz w:val="36"/>
+                <w:szCs w:val="36"/>
+              </w:rPr>
+              <w:t>Test Schedule</w:t>
+            </w:r>
+            <w:r>
+              <w:rPr>
+                <w:noProof/>
+                <w:webHidden/>
+                <w:sz w:val="36"/>
+                <w:szCs w:val="36"/>
+              </w:rPr>
+              <w:tab/>
+            </w:r>
+            <w:r>
+              <w:rPr>
+                <w:noProof/>
+                <w:webHidden/>
+                <w:sz w:val="36"/>
+                <w:szCs w:val="36"/>
+              </w:rPr>
+              <w:fldChar w:fldCharType="begin"/>
+            </w:r>
+            <w:r>
+              <w:rPr>
+                <w:noProof/>
+                <w:webHidden/>
+                <w:sz w:val="36"/>
+                <w:szCs w:val="36"/>
+              </w:rPr>
+              <w:instrText xml:space="preserve"> PAGEREF _Toc40358747 \h </w:instrText>
+            </w:r>
+            <w:r>
+              <w:rPr>
+                <w:noProof/>
+                <w:webHidden/>
+                <w:sz w:val="36"/>
+                <w:szCs w:val="36"/>
+              </w:rPr>
+            </w:r>
+            <w:r>
+              <w:rPr>
+                <w:noProof/>
+                <w:webHidden/>
+                <w:sz w:val="36"/>
+                <w:szCs w:val="36"/>
+              </w:rPr>
+              <w:fldChar w:fldCharType="separate"/>
+            </w:r>
+            <w:r>
+              <w:rPr>
+                <w:noProof/>
+                <w:webHidden/>
+                <w:sz w:val="36"/>
+                <w:szCs w:val="36"/>
+              </w:rPr>
+              <w:t>4</w:t>
+            </w:r>
+            <w:r>
+              <w:rPr>
+                <w:noProof/>
+                <w:webHidden/>
+                <w:sz w:val="36"/>
+                <w:szCs w:val="36"/>
+              </w:rPr>
+              <w:fldChar w:fldCharType="end"/>
+            </w:r>
+          </w:hyperlink>
+        </w:p>
+        <w:p>
+          <w:pPr>
+            <w:pStyle w:val="TOC1"/>
+            <w:tabs>
+              <w:tab w:val="left" w:pos="660"/>
+              <w:tab w:val="right" w:leader="dot" w:pos="9016"/>
+            </w:tabs>
+            <w:rPr>
+              <w:rFonts w:eastAsiaTheme="minorEastAsia"/>
+              <w:noProof/>
+              <w:sz w:val="36"/>
+              <w:szCs w:val="36"/>
+              <w:lang w:eastAsia="en-IE"/>
+            </w:rPr>
+          </w:pPr>
+          <w:hyperlink w:anchor="_Toc40358748" w:history="1">
+            <w:r>
+              <w:rPr>
+                <w:rStyle w:val="Hyperlink"/>
+                <w:noProof/>
+                <w:sz w:val="36"/>
+                <w:szCs w:val="36"/>
+              </w:rPr>
+              <w:t>6.0</w:t>
+            </w:r>
+            <w:r>
+              <w:rPr>
+                <w:rFonts w:eastAsiaTheme="minorEastAsia"/>
+                <w:noProof/>
+                <w:sz w:val="36"/>
+                <w:szCs w:val="36"/>
+                <w:lang w:eastAsia="en-IE"/>
+              </w:rPr>
+              <w:tab/>
+            </w:r>
+            <w:r>
+              <w:rPr>
+                <w:rStyle w:val="Hyperlink"/>
+                <w:noProof/>
+                <w:sz w:val="36"/>
+                <w:szCs w:val="36"/>
+              </w:rPr>
+              <w:t>Control Procedures</w:t>
+            </w:r>
+            <w:r>
+              <w:rPr>
+                <w:noProof/>
+                <w:webHidden/>
+                <w:sz w:val="36"/>
+                <w:szCs w:val="36"/>
+              </w:rPr>
+              <w:tab/>
+            </w:r>
+            <w:r>
+              <w:rPr>
+                <w:noProof/>
+                <w:webHidden/>
+                <w:sz w:val="36"/>
+                <w:szCs w:val="36"/>
+              </w:rPr>
+              <w:fldChar w:fldCharType="begin"/>
+            </w:r>
+            <w:r>
+              <w:rPr>
+                <w:noProof/>
+                <w:webHidden/>
+                <w:sz w:val="36"/>
+                <w:szCs w:val="36"/>
+              </w:rPr>
+              <w:instrText xml:space="preserve"> PAGEREF _Toc40358748 \h </w:instrText>
+            </w:r>
+            <w:r>
+              <w:rPr>
+                <w:noProof/>
+                <w:webHidden/>
+                <w:sz w:val="36"/>
+                <w:szCs w:val="36"/>
+              </w:rPr>
+            </w:r>
+            <w:r>
+              <w:rPr>
+                <w:noProof/>
+                <w:webHidden/>
+                <w:sz w:val="36"/>
+                <w:szCs w:val="36"/>
+              </w:rPr>
+              <w:fldChar w:fldCharType="separate"/>
+            </w:r>
+            <w:r>
+              <w:rPr>
+                <w:noProof/>
+                <w:webHidden/>
+                <w:sz w:val="36"/>
+                <w:szCs w:val="36"/>
+              </w:rPr>
+              <w:t>4</w:t>
+            </w:r>
+            <w:r>
+              <w:rPr>
+                <w:noProof/>
+                <w:webHidden/>
+                <w:sz w:val="36"/>
+                <w:szCs w:val="36"/>
+              </w:rPr>
+              <w:fldChar w:fldCharType="end"/>
+            </w:r>
+          </w:hyperlink>
+        </w:p>
+        <w:p>
+          <w:pPr>
+            <w:pStyle w:val="TOC1"/>
+            <w:tabs>
+              <w:tab w:val="left" w:pos="660"/>
+              <w:tab w:val="right" w:leader="dot" w:pos="9016"/>
+            </w:tabs>
+            <w:rPr>
+              <w:rFonts w:eastAsiaTheme="minorEastAsia"/>
+              <w:noProof/>
+              <w:sz w:val="36"/>
+              <w:szCs w:val="36"/>
+              <w:lang w:eastAsia="en-IE"/>
+            </w:rPr>
+          </w:pPr>
+          <w:hyperlink w:anchor="_Toc40358749" w:history="1">
+            <w:r>
+              <w:rPr>
+                <w:rStyle w:val="Hyperlink"/>
+                <w:noProof/>
+                <w:sz w:val="36"/>
+                <w:szCs w:val="36"/>
+              </w:rPr>
+              <w:t>7.0</w:t>
+            </w:r>
+            <w:r>
+              <w:rPr>
+                <w:rFonts w:eastAsiaTheme="minorEastAsia"/>
+                <w:noProof/>
+                <w:sz w:val="36"/>
+                <w:szCs w:val="36"/>
+                <w:lang w:eastAsia="en-IE"/>
+              </w:rPr>
+              <w:tab/>
+            </w:r>
+            <w:r>
+              <w:rPr>
+                <w:rStyle w:val="Hyperlink"/>
+                <w:noProof/>
+                <w:sz w:val="36"/>
+                <w:szCs w:val="36"/>
+              </w:rPr>
+              <w:t>Features to Be Tested</w:t>
+            </w:r>
+            <w:r>
+              <w:rPr>
+                <w:noProof/>
+                <w:webHidden/>
+                <w:sz w:val="36"/>
+                <w:szCs w:val="36"/>
+              </w:rPr>
+              <w:tab/>
+            </w:r>
+            <w:r>
+              <w:rPr>
+                <w:noProof/>
+                <w:webHidden/>
+                <w:sz w:val="36"/>
+                <w:szCs w:val="36"/>
+              </w:rPr>
+              <w:fldChar w:fldCharType="begin"/>
+            </w:r>
+            <w:r>
+              <w:rPr>
+                <w:noProof/>
+                <w:webHidden/>
+                <w:sz w:val="36"/>
+                <w:szCs w:val="36"/>
+              </w:rPr>
+              <w:instrText xml:space="preserve"> PAGEREF _Toc40358749 \h </w:instrText>
+            </w:r>
+            <w:r>
+              <w:rPr>
+                <w:noProof/>
+                <w:webHidden/>
+                <w:sz w:val="36"/>
+                <w:szCs w:val="36"/>
+              </w:rPr>
+            </w:r>
+            <w:r>
+              <w:rPr>
+                <w:noProof/>
+                <w:webHidden/>
+                <w:sz w:val="36"/>
+                <w:szCs w:val="36"/>
+              </w:rPr>
+              <w:fldChar w:fldCharType="separate"/>
+            </w:r>
+            <w:r>
+              <w:rPr>
+                <w:noProof/>
+                <w:webHidden/>
+                <w:sz w:val="36"/>
+                <w:szCs w:val="36"/>
+              </w:rPr>
+              <w:t>4</w:t>
+            </w:r>
+            <w:r>
+              <w:rPr>
+                <w:noProof/>
+                <w:webHidden/>
+                <w:sz w:val="36"/>
+                <w:szCs w:val="36"/>
+              </w:rPr>
+              <w:fldChar w:fldCharType="end"/>
+            </w:r>
+          </w:hyperlink>
+        </w:p>
+        <w:p>
+          <w:pPr>
+            <w:pStyle w:val="TOC1"/>
+            <w:tabs>
+              <w:tab w:val="left" w:pos="660"/>
+              <w:tab w:val="right" w:leader="dot" w:pos="9016"/>
+            </w:tabs>
+            <w:rPr>
+              <w:rFonts w:eastAsiaTheme="minorEastAsia"/>
+              <w:noProof/>
+              <w:sz w:val="36"/>
+              <w:szCs w:val="36"/>
+              <w:lang w:eastAsia="en-IE"/>
+            </w:rPr>
+          </w:pPr>
+          <w:hyperlink w:anchor="_Toc40358750" w:history="1">
+            <w:r>
+              <w:rPr>
+                <w:rStyle w:val="Hyperlink"/>
+                <w:noProof/>
+                <w:sz w:val="36"/>
+                <w:szCs w:val="36"/>
+              </w:rPr>
+              <w:t>8.0</w:t>
+            </w:r>
+            <w:r>
+              <w:rPr>
+                <w:rFonts w:eastAsiaTheme="minorEastAsia"/>
+                <w:noProof/>
+                <w:sz w:val="36"/>
+                <w:szCs w:val="36"/>
+                <w:lang w:eastAsia="en-IE"/>
+              </w:rPr>
+              <w:tab/>
+            </w:r>
+            <w:r>
+              <w:rPr>
+                <w:rStyle w:val="Hyperlink"/>
+                <w:noProof/>
+                <w:sz w:val="36"/>
+                <w:szCs w:val="36"/>
+              </w:rPr>
+              <w:t>Features Not to Be Tested</w:t>
+            </w:r>
+            <w:r>
+              <w:rPr>
+                <w:noProof/>
+                <w:webHidden/>
+                <w:sz w:val="36"/>
+                <w:szCs w:val="36"/>
+              </w:rPr>
+              <w:tab/>
+            </w:r>
+            <w:r>
+              <w:rPr>
+                <w:noProof/>
+                <w:webHidden/>
+                <w:sz w:val="36"/>
+                <w:szCs w:val="36"/>
+              </w:rPr>
+              <w:fldChar w:fldCharType="begin"/>
+            </w:r>
+            <w:r>
+              <w:rPr>
+                <w:noProof/>
+                <w:webHidden/>
+                <w:sz w:val="36"/>
+                <w:szCs w:val="36"/>
+              </w:rPr>
+              <w:instrText xml:space="preserve"> PAGEREF _Toc40358750 \h </w:instrText>
+            </w:r>
+            <w:r>
+              <w:rPr>
+                <w:noProof/>
+                <w:webHidden/>
+                <w:sz w:val="36"/>
+                <w:szCs w:val="36"/>
+              </w:rPr>
+            </w:r>
+            <w:r>
+              <w:rPr>
+                <w:noProof/>
+                <w:webHidden/>
+                <w:sz w:val="36"/>
+                <w:szCs w:val="36"/>
+              </w:rPr>
+              <w:fldChar w:fldCharType="separate"/>
+            </w:r>
+            <w:r>
+              <w:rPr>
+                <w:noProof/>
+                <w:webHidden/>
+                <w:sz w:val="36"/>
+                <w:szCs w:val="36"/>
+              </w:rPr>
+              <w:t>5</w:t>
+            </w:r>
+            <w:r>
+              <w:rPr>
+                <w:noProof/>
+                <w:webHidden/>
+                <w:sz w:val="36"/>
+                <w:szCs w:val="36"/>
+              </w:rPr>
+              <w:fldChar w:fldCharType="end"/>
+            </w:r>
+          </w:hyperlink>
+        </w:p>
+        <w:p>
+          <w:pPr>
+            <w:pStyle w:val="TOC1"/>
+            <w:tabs>
+              <w:tab w:val="left" w:pos="660"/>
+              <w:tab w:val="right" w:leader="dot" w:pos="9016"/>
+            </w:tabs>
+            <w:rPr>
+              <w:rFonts w:eastAsiaTheme="minorEastAsia"/>
+              <w:noProof/>
+              <w:sz w:val="36"/>
+              <w:szCs w:val="36"/>
+              <w:lang w:eastAsia="en-IE"/>
+            </w:rPr>
+          </w:pPr>
+          <w:hyperlink w:anchor="_Toc40358751" w:history="1">
+            <w:r>
+              <w:rPr>
+                <w:rStyle w:val="Hyperlink"/>
+                <w:noProof/>
+                <w:sz w:val="36"/>
+                <w:szCs w:val="36"/>
+              </w:rPr>
+              <w:t>9.0</w:t>
+            </w:r>
+            <w:r>
+              <w:rPr>
+                <w:rFonts w:eastAsiaTheme="minorEastAsia"/>
+                <w:noProof/>
+                <w:sz w:val="36"/>
+                <w:szCs w:val="36"/>
+                <w:lang w:eastAsia="en-IE"/>
+              </w:rPr>
+              <w:tab/>
+            </w:r>
+            <w:r>
+              <w:rPr>
+                <w:rStyle w:val="Hyperlink"/>
+                <w:noProof/>
+                <w:sz w:val="36"/>
+                <w:szCs w:val="36"/>
+              </w:rPr>
+              <w:t>Resources/Roles &amp; Responsibilities</w:t>
+            </w:r>
+            <w:r>
+              <w:rPr>
+                <w:noProof/>
+                <w:webHidden/>
+                <w:sz w:val="36"/>
+                <w:szCs w:val="36"/>
+              </w:rPr>
+              <w:tab/>
+            </w:r>
+            <w:r>
+              <w:rPr>
+                <w:noProof/>
+                <w:webHidden/>
+                <w:sz w:val="36"/>
+                <w:szCs w:val="36"/>
+              </w:rPr>
+              <w:fldChar w:fldCharType="begin"/>
+            </w:r>
+            <w:r>
+              <w:rPr>
+                <w:noProof/>
+                <w:webHidden/>
+                <w:sz w:val="36"/>
+                <w:szCs w:val="36"/>
+              </w:rPr>
+              <w:instrText xml:space="preserve"> PAGEREF _Toc40358751 \h </w:instrText>
+            </w:r>
+            <w:r>
+              <w:rPr>
+                <w:noProof/>
+                <w:webHidden/>
+                <w:sz w:val="36"/>
+                <w:szCs w:val="36"/>
+              </w:rPr>
+            </w:r>
+            <w:r>
+              <w:rPr>
+                <w:noProof/>
+                <w:webHidden/>
+                <w:sz w:val="36"/>
+                <w:szCs w:val="36"/>
+              </w:rPr>
+              <w:fldChar w:fldCharType="separate"/>
+            </w:r>
+            <w:r>
+              <w:rPr>
+                <w:noProof/>
+                <w:webHidden/>
+                <w:sz w:val="36"/>
+                <w:szCs w:val="36"/>
+              </w:rPr>
+              <w:t>5</w:t>
+            </w:r>
+            <w:r>
+              <w:rPr>
+                <w:noProof/>
+                <w:webHidden/>
+                <w:sz w:val="36"/>
+                <w:szCs w:val="36"/>
               </w:rPr>
               <w:fldChar w:fldCharType="end"/>
             </w:r>
@@ -1327,27 +1869,27 @@
             <w:rPr>
               <w:rFonts w:eastAsiaTheme="minorEastAsia"/>
               <w:noProof/>
-              <w:sz w:val="32"/>
-              <w:szCs w:val="32"/>
+              <w:sz w:val="36"/>
+              <w:szCs w:val="36"/>
               <w:lang w:eastAsia="en-IE"/>
             </w:rPr>
           </w:pPr>
-          <w:hyperlink w:anchor="_Toc40347123" w:history="1">
+          <w:hyperlink w:anchor="_Toc40358752" w:history="1">
             <w:r>
               <w:rPr>
                 <w:rStyle w:val="Hyperlink"/>
                 <w:noProof/>
-                <w:sz w:val="32"/>
-                <w:szCs w:val="32"/>
-              </w:rPr>
-              <w:t>5.0 Test Schedule</w:t>
-            </w:r>
-            <w:r>
-              <w:rPr>
-                <w:noProof/>
-                <w:webHidden/>
-                <w:sz w:val="32"/>
-                <w:szCs w:val="32"/>
+                <w:sz w:val="36"/>
+                <w:szCs w:val="36"/>
+              </w:rPr>
+              <w:t>10.0 Risks/Assumptions</w:t>
+            </w:r>
+            <w:r>
+              <w:rPr>
+                <w:noProof/>
+                <w:webHidden/>
+                <w:sz w:val="36"/>
+                <w:szCs w:val="36"/>
               </w:rPr>
               <w:tab/>
             </w:r>
@@ -1355,8 +1897,8 @@
               <w:rPr>
                 <w:noProof/>
                 <w:webHidden/>
-                <w:sz w:val="32"/>
-                <w:szCs w:val="32"/>
+                <w:sz w:val="36"/>
+                <w:szCs w:val="36"/>
               </w:rPr>
               <w:fldChar w:fldCharType="begin"/>
             </w:r>
@@ -1364,25 +1906,25 @@
               <w:rPr>
                 <w:noProof/>
                 <w:webHidden/>
-                <w:sz w:val="32"/>
-                <w:szCs w:val="32"/>
-              </w:rPr>
-              <w:instrText xml:space="preserve"> PAGEREF _Toc40347123 \h </w:instrText>
-            </w:r>
-            <w:r>
-              <w:rPr>
-                <w:noProof/>
-                <w:webHidden/>
-                <w:sz w:val="32"/>
-                <w:szCs w:val="32"/>
-              </w:rPr>
-            </w:r>
-            <w:r>
-              <w:rPr>
-                <w:noProof/>
-                <w:webHidden/>
-                <w:sz w:val="32"/>
-                <w:szCs w:val="32"/>
+                <w:sz w:val="36"/>
+                <w:szCs w:val="36"/>
+              </w:rPr>
+              <w:instrText xml:space="preserve"> PAGEREF _Toc40358752 \h </w:instrText>
+            </w:r>
+            <w:r>
+              <w:rPr>
+                <w:noProof/>
+                <w:webHidden/>
+                <w:sz w:val="36"/>
+                <w:szCs w:val="36"/>
+              </w:rPr>
+            </w:r>
+            <w:r>
+              <w:rPr>
+                <w:noProof/>
+                <w:webHidden/>
+                <w:sz w:val="36"/>
+                <w:szCs w:val="36"/>
               </w:rPr>
               <w:fldChar w:fldCharType="separate"/>
             </w:r>
@@ -1390,633 +1932,17 @@
               <w:rPr>
                 <w:noProof/>
                 <w:webHidden/>
-                <w:sz w:val="32"/>
-                <w:szCs w:val="32"/>
-              </w:rPr>
-              <w:t>4</w:t>
-            </w:r>
-            <w:r>
-              <w:rPr>
-                <w:noProof/>
-                <w:webHidden/>
-                <w:sz w:val="32"/>
-                <w:szCs w:val="32"/>
-              </w:rPr>
-              <w:fldChar w:fldCharType="end"/>
-            </w:r>
-          </w:hyperlink>
-        </w:p>
-        <w:p>
-          <w:pPr>
-            <w:pStyle w:val="TOC1"/>
-            <w:tabs>
-              <w:tab w:val="right" w:leader="dot" w:pos="9016"/>
-            </w:tabs>
-            <w:rPr>
-              <w:rFonts w:eastAsiaTheme="minorEastAsia"/>
-              <w:noProof/>
-              <w:sz w:val="32"/>
-              <w:szCs w:val="32"/>
-              <w:lang w:eastAsia="en-IE"/>
-            </w:rPr>
-          </w:pPr>
-          <w:hyperlink w:anchor="_Toc40347124" w:history="1">
-            <w:r>
-              <w:rPr>
-                <w:rStyle w:val="Hyperlink"/>
-                <w:noProof/>
-                <w:sz w:val="32"/>
-                <w:szCs w:val="32"/>
-              </w:rPr>
-              <w:t>6.0 Control Procedures</w:t>
-            </w:r>
-            <w:r>
-              <w:rPr>
-                <w:noProof/>
-                <w:webHidden/>
-                <w:sz w:val="32"/>
-                <w:szCs w:val="32"/>
-              </w:rPr>
-              <w:tab/>
-            </w:r>
-            <w:r>
-              <w:rPr>
-                <w:noProof/>
-                <w:webHidden/>
-                <w:sz w:val="32"/>
-                <w:szCs w:val="32"/>
-              </w:rPr>
-              <w:fldChar w:fldCharType="begin"/>
-            </w:r>
-            <w:r>
-              <w:rPr>
-                <w:noProof/>
-                <w:webHidden/>
-                <w:sz w:val="32"/>
-                <w:szCs w:val="32"/>
-              </w:rPr>
-              <w:instrText xml:space="preserve"> PAGEREF _Toc40347124 \h </w:instrText>
-            </w:r>
-            <w:r>
-              <w:rPr>
-                <w:noProof/>
-                <w:webHidden/>
-                <w:sz w:val="32"/>
-                <w:szCs w:val="32"/>
-              </w:rPr>
-            </w:r>
-            <w:r>
-              <w:rPr>
-                <w:noProof/>
-                <w:webHidden/>
-                <w:sz w:val="32"/>
-                <w:szCs w:val="32"/>
-              </w:rPr>
-              <w:fldChar w:fldCharType="separate"/>
-            </w:r>
-            <w:r>
-              <w:rPr>
-                <w:noProof/>
-                <w:webHidden/>
-                <w:sz w:val="32"/>
-                <w:szCs w:val="32"/>
-              </w:rPr>
-              <w:t>4</w:t>
-            </w:r>
-            <w:r>
-              <w:rPr>
-                <w:noProof/>
-                <w:webHidden/>
-                <w:sz w:val="32"/>
-                <w:szCs w:val="32"/>
-              </w:rPr>
-              <w:fldChar w:fldCharType="end"/>
-            </w:r>
-          </w:hyperlink>
-        </w:p>
-        <w:p>
-          <w:pPr>
-            <w:pStyle w:val="TOC1"/>
-            <w:tabs>
-              <w:tab w:val="right" w:leader="dot" w:pos="9016"/>
-            </w:tabs>
-            <w:rPr>
-              <w:rFonts w:eastAsiaTheme="minorEastAsia"/>
-              <w:noProof/>
-              <w:sz w:val="32"/>
-              <w:szCs w:val="32"/>
-              <w:lang w:eastAsia="en-IE"/>
-            </w:rPr>
-          </w:pPr>
-          <w:hyperlink w:anchor="_Toc40347125" w:history="1">
-            <w:r>
-              <w:rPr>
-                <w:rStyle w:val="Hyperlink"/>
-                <w:noProof/>
-                <w:sz w:val="32"/>
-                <w:szCs w:val="32"/>
-              </w:rPr>
-              <w:t>7.0 Features to Be Tested</w:t>
-            </w:r>
-            <w:r>
-              <w:rPr>
-                <w:noProof/>
-                <w:webHidden/>
-                <w:sz w:val="32"/>
-                <w:szCs w:val="32"/>
-              </w:rPr>
-              <w:tab/>
-            </w:r>
-            <w:r>
-              <w:rPr>
-                <w:noProof/>
-                <w:webHidden/>
-                <w:sz w:val="32"/>
-                <w:szCs w:val="32"/>
-              </w:rPr>
-              <w:fldChar w:fldCharType="begin"/>
-            </w:r>
-            <w:r>
-              <w:rPr>
-                <w:noProof/>
-                <w:webHidden/>
-                <w:sz w:val="32"/>
-                <w:szCs w:val="32"/>
-              </w:rPr>
-              <w:instrText xml:space="preserve"> PAGEREF _Toc40347125 \h </w:instrText>
-            </w:r>
-            <w:r>
-              <w:rPr>
-                <w:noProof/>
-                <w:webHidden/>
-                <w:sz w:val="32"/>
-                <w:szCs w:val="32"/>
-              </w:rPr>
-            </w:r>
-            <w:r>
-              <w:rPr>
-                <w:noProof/>
-                <w:webHidden/>
-                <w:sz w:val="32"/>
-                <w:szCs w:val="32"/>
-              </w:rPr>
-              <w:fldChar w:fldCharType="separate"/>
-            </w:r>
-            <w:r>
-              <w:rPr>
-                <w:noProof/>
-                <w:webHidden/>
-                <w:sz w:val="32"/>
-                <w:szCs w:val="32"/>
-              </w:rPr>
-              <w:t>4</w:t>
-            </w:r>
-            <w:r>
-              <w:rPr>
-                <w:noProof/>
-                <w:webHidden/>
-                <w:sz w:val="32"/>
-                <w:szCs w:val="32"/>
-              </w:rPr>
-              <w:fldChar w:fldCharType="end"/>
-            </w:r>
-          </w:hyperlink>
-        </w:p>
-        <w:p>
-          <w:pPr>
-            <w:pStyle w:val="TOC1"/>
-            <w:tabs>
-              <w:tab w:val="right" w:leader="dot" w:pos="9016"/>
-            </w:tabs>
-            <w:rPr>
-              <w:rFonts w:eastAsiaTheme="minorEastAsia"/>
-              <w:noProof/>
-              <w:sz w:val="32"/>
-              <w:szCs w:val="32"/>
-              <w:lang w:eastAsia="en-IE"/>
-            </w:rPr>
-          </w:pPr>
-          <w:hyperlink w:anchor="_Toc40347126" w:history="1">
-            <w:r>
-              <w:rPr>
-                <w:rStyle w:val="Hyperlink"/>
-                <w:noProof/>
-                <w:sz w:val="32"/>
-                <w:szCs w:val="32"/>
-              </w:rPr>
-              <w:t>8.0 Features Not to Be Tested</w:t>
-            </w:r>
-            <w:r>
-              <w:rPr>
-                <w:noProof/>
-                <w:webHidden/>
-                <w:sz w:val="32"/>
-                <w:szCs w:val="32"/>
-              </w:rPr>
-              <w:tab/>
-            </w:r>
-            <w:r>
-              <w:rPr>
-                <w:noProof/>
-                <w:webHidden/>
-                <w:sz w:val="32"/>
-                <w:szCs w:val="32"/>
-              </w:rPr>
-              <w:fldChar w:fldCharType="begin"/>
-            </w:r>
-            <w:r>
-              <w:rPr>
-                <w:noProof/>
-                <w:webHidden/>
-                <w:sz w:val="32"/>
-                <w:szCs w:val="32"/>
-              </w:rPr>
-              <w:instrText xml:space="preserve"> PAGEREF _Toc40347126 \h </w:instrText>
-            </w:r>
-            <w:r>
-              <w:rPr>
-                <w:noProof/>
-                <w:webHidden/>
-                <w:sz w:val="32"/>
-                <w:szCs w:val="32"/>
-              </w:rPr>
-            </w:r>
-            <w:r>
-              <w:rPr>
-                <w:noProof/>
-                <w:webHidden/>
-                <w:sz w:val="32"/>
-                <w:szCs w:val="32"/>
-              </w:rPr>
-              <w:fldChar w:fldCharType="separate"/>
-            </w:r>
-            <w:r>
-              <w:rPr>
-                <w:noProof/>
-                <w:webHidden/>
-                <w:sz w:val="32"/>
-                <w:szCs w:val="32"/>
-              </w:rPr>
-              <w:t>4</w:t>
-            </w:r>
-            <w:r>
-              <w:rPr>
-                <w:noProof/>
-                <w:webHidden/>
-                <w:sz w:val="32"/>
-                <w:szCs w:val="32"/>
-              </w:rPr>
-              <w:fldChar w:fldCharType="end"/>
-            </w:r>
-          </w:hyperlink>
-        </w:p>
-        <w:p>
-          <w:pPr>
-            <w:pStyle w:val="TOC1"/>
-            <w:tabs>
-              <w:tab w:val="right" w:leader="dot" w:pos="9016"/>
-            </w:tabs>
-            <w:rPr>
-              <w:rFonts w:eastAsiaTheme="minorEastAsia"/>
-              <w:noProof/>
-              <w:sz w:val="32"/>
-              <w:szCs w:val="32"/>
-              <w:lang w:eastAsia="en-IE"/>
-            </w:rPr>
-          </w:pPr>
-          <w:hyperlink w:anchor="_Toc40347127" w:history="1">
-            <w:r>
-              <w:rPr>
-                <w:rStyle w:val="Hyperlink"/>
-                <w:noProof/>
-                <w:sz w:val="32"/>
-                <w:szCs w:val="32"/>
-              </w:rPr>
-              <w:t>9.0 Resources/Roles &amp; Responsibilities</w:t>
-            </w:r>
-            <w:r>
-              <w:rPr>
-                <w:noProof/>
-                <w:webHidden/>
-                <w:sz w:val="32"/>
-                <w:szCs w:val="32"/>
-              </w:rPr>
-              <w:tab/>
-            </w:r>
-            <w:r>
-              <w:rPr>
-                <w:noProof/>
-                <w:webHidden/>
-                <w:sz w:val="32"/>
-                <w:szCs w:val="32"/>
-              </w:rPr>
-              <w:fldChar w:fldCharType="begin"/>
-            </w:r>
-            <w:r>
-              <w:rPr>
-                <w:noProof/>
-                <w:webHidden/>
-                <w:sz w:val="32"/>
-                <w:szCs w:val="32"/>
-              </w:rPr>
-              <w:instrText xml:space="preserve"> PAGEREF _Toc40347127 \h </w:instrText>
-            </w:r>
-            <w:r>
-              <w:rPr>
-                <w:noProof/>
-                <w:webHidden/>
-                <w:sz w:val="32"/>
-                <w:szCs w:val="32"/>
-              </w:rPr>
-            </w:r>
-            <w:r>
-              <w:rPr>
-                <w:noProof/>
-                <w:webHidden/>
-                <w:sz w:val="32"/>
-                <w:szCs w:val="32"/>
-              </w:rPr>
-              <w:fldChar w:fldCharType="separate"/>
-            </w:r>
-            <w:r>
-              <w:rPr>
-                <w:noProof/>
-                <w:webHidden/>
-                <w:sz w:val="32"/>
-                <w:szCs w:val="32"/>
-              </w:rPr>
-              <w:t>4</w:t>
-            </w:r>
-            <w:r>
-              <w:rPr>
-                <w:noProof/>
-                <w:webHidden/>
-                <w:sz w:val="32"/>
-                <w:szCs w:val="32"/>
-              </w:rPr>
-              <w:fldChar w:fldCharType="end"/>
-            </w:r>
-          </w:hyperlink>
-        </w:p>
-        <w:p>
-          <w:pPr>
-            <w:pStyle w:val="TOC1"/>
-            <w:tabs>
-              <w:tab w:val="right" w:leader="dot" w:pos="9016"/>
-            </w:tabs>
-            <w:rPr>
-              <w:rFonts w:eastAsiaTheme="minorEastAsia"/>
-              <w:noProof/>
-              <w:sz w:val="32"/>
-              <w:szCs w:val="32"/>
-              <w:lang w:eastAsia="en-IE"/>
-            </w:rPr>
-          </w:pPr>
-          <w:hyperlink w:anchor="_Toc40347128" w:history="1">
-            <w:r>
-              <w:rPr>
-                <w:rStyle w:val="Hyperlink"/>
-                <w:noProof/>
-                <w:sz w:val="32"/>
-                <w:szCs w:val="32"/>
-              </w:rPr>
-              <w:t>10.0 Schedules</w:t>
-            </w:r>
-            <w:r>
-              <w:rPr>
-                <w:noProof/>
-                <w:webHidden/>
-                <w:sz w:val="32"/>
-                <w:szCs w:val="32"/>
-              </w:rPr>
-              <w:tab/>
-            </w:r>
-            <w:r>
-              <w:rPr>
-                <w:noProof/>
-                <w:webHidden/>
-                <w:sz w:val="32"/>
-                <w:szCs w:val="32"/>
-              </w:rPr>
-              <w:fldChar w:fldCharType="begin"/>
-            </w:r>
-            <w:r>
-              <w:rPr>
-                <w:noProof/>
-                <w:webHidden/>
-                <w:sz w:val="32"/>
-                <w:szCs w:val="32"/>
-              </w:rPr>
-              <w:instrText xml:space="preserve"> PAGEREF _Toc40347128 \h </w:instrText>
-            </w:r>
-            <w:r>
-              <w:rPr>
-                <w:noProof/>
-                <w:webHidden/>
-                <w:sz w:val="32"/>
-                <w:szCs w:val="32"/>
-              </w:rPr>
-            </w:r>
-            <w:r>
-              <w:rPr>
-                <w:noProof/>
-                <w:webHidden/>
-                <w:sz w:val="32"/>
-                <w:szCs w:val="32"/>
-              </w:rPr>
-              <w:fldChar w:fldCharType="separate"/>
-            </w:r>
-            <w:r>
-              <w:rPr>
-                <w:noProof/>
-                <w:webHidden/>
-                <w:sz w:val="32"/>
-                <w:szCs w:val="32"/>
-              </w:rPr>
-              <w:t>4</w:t>
-            </w:r>
-            <w:r>
-              <w:rPr>
-                <w:noProof/>
-                <w:webHidden/>
-                <w:sz w:val="32"/>
-                <w:szCs w:val="32"/>
-              </w:rPr>
-              <w:fldChar w:fldCharType="end"/>
-            </w:r>
-          </w:hyperlink>
-        </w:p>
-        <w:p>
-          <w:pPr>
-            <w:pStyle w:val="TOC1"/>
-            <w:tabs>
-              <w:tab w:val="right" w:leader="dot" w:pos="9016"/>
-            </w:tabs>
-            <w:rPr>
-              <w:rFonts w:eastAsiaTheme="minorEastAsia"/>
-              <w:noProof/>
-              <w:sz w:val="32"/>
-              <w:szCs w:val="32"/>
-              <w:lang w:eastAsia="en-IE"/>
-            </w:rPr>
-          </w:pPr>
-          <w:hyperlink w:anchor="_Toc40347129" w:history="1">
-            <w:r>
-              <w:rPr>
-                <w:rStyle w:val="Hyperlink"/>
-                <w:noProof/>
-                <w:sz w:val="32"/>
-                <w:szCs w:val="32"/>
-              </w:rPr>
-              <w:t>11.0 Risks/Assumptions</w:t>
-            </w:r>
-            <w:r>
-              <w:rPr>
-                <w:noProof/>
-                <w:webHidden/>
-                <w:sz w:val="32"/>
-                <w:szCs w:val="32"/>
-              </w:rPr>
-              <w:tab/>
-            </w:r>
-            <w:r>
-              <w:rPr>
-                <w:noProof/>
-                <w:webHidden/>
-                <w:sz w:val="32"/>
-                <w:szCs w:val="32"/>
-              </w:rPr>
-              <w:fldChar w:fldCharType="begin"/>
-            </w:r>
-            <w:r>
-              <w:rPr>
-                <w:noProof/>
-                <w:webHidden/>
-                <w:sz w:val="32"/>
-                <w:szCs w:val="32"/>
-              </w:rPr>
-              <w:instrText xml:space="preserve"> PAGEREF _Toc40347129 \h </w:instrText>
-            </w:r>
-            <w:r>
-              <w:rPr>
-                <w:noProof/>
-                <w:webHidden/>
-                <w:sz w:val="32"/>
-                <w:szCs w:val="32"/>
-              </w:rPr>
-            </w:r>
-            <w:r>
-              <w:rPr>
-                <w:noProof/>
-                <w:webHidden/>
-                <w:sz w:val="32"/>
-                <w:szCs w:val="32"/>
-              </w:rPr>
-              <w:fldChar w:fldCharType="separate"/>
-            </w:r>
-            <w:r>
-              <w:rPr>
-                <w:noProof/>
-                <w:webHidden/>
-                <w:sz w:val="32"/>
-                <w:szCs w:val="32"/>
-              </w:rPr>
-              <w:t>4</w:t>
-            </w:r>
-            <w:r>
-              <w:rPr>
-                <w:noProof/>
-                <w:webHidden/>
-                <w:sz w:val="32"/>
-                <w:szCs w:val="32"/>
-              </w:rPr>
-              <w:fldChar w:fldCharType="end"/>
-            </w:r>
-          </w:hyperlink>
-        </w:p>
-        <w:p>
-          <w:pPr>
-            <w:pStyle w:val="TOC1"/>
-            <w:tabs>
-              <w:tab w:val="right" w:leader="dot" w:pos="9016"/>
-            </w:tabs>
-            <w:rPr>
-              <w:rFonts w:eastAsiaTheme="minorEastAsia"/>
-              <w:noProof/>
-              <w:sz w:val="32"/>
-              <w:szCs w:val="32"/>
-              <w:lang w:eastAsia="en-IE"/>
-            </w:rPr>
-          </w:pPr>
-          <w:hyperlink w:anchor="_Toc40347130" w:history="1">
-            <w:r>
-              <w:rPr>
-                <w:rStyle w:val="Hyperlink"/>
-                <w:noProof/>
-                <w:sz w:val="32"/>
-                <w:szCs w:val="32"/>
-              </w:rPr>
-              <w:t>12.0 Tools</w:t>
-            </w:r>
-            <w:r>
-              <w:rPr>
-                <w:noProof/>
-                <w:webHidden/>
-                <w:sz w:val="32"/>
-                <w:szCs w:val="32"/>
-              </w:rPr>
-              <w:tab/>
-            </w:r>
-            <w:r>
-              <w:rPr>
-                <w:noProof/>
-                <w:webHidden/>
-                <w:sz w:val="32"/>
-                <w:szCs w:val="32"/>
-              </w:rPr>
-              <w:fldChar w:fldCharType="begin"/>
-            </w:r>
-            <w:r>
-              <w:rPr>
-                <w:noProof/>
-                <w:webHidden/>
-                <w:sz w:val="32"/>
-                <w:szCs w:val="32"/>
-              </w:rPr>
-              <w:instrText xml:space="preserve"> PAGEREF _Toc40347130 \h </w:instrText>
-            </w:r>
-            <w:r>
-              <w:rPr>
-                <w:noProof/>
-                <w:webHidden/>
-                <w:sz w:val="32"/>
-                <w:szCs w:val="32"/>
-              </w:rPr>
-            </w:r>
-            <w:r>
-              <w:rPr>
-                <w:noProof/>
-                <w:webHidden/>
-                <w:sz w:val="32"/>
-                <w:szCs w:val="32"/>
-              </w:rPr>
-              <w:fldChar w:fldCharType="separate"/>
-            </w:r>
-            <w:r>
-              <w:rPr>
-                <w:noProof/>
-                <w:webHidden/>
-                <w:sz w:val="32"/>
-                <w:szCs w:val="32"/>
-              </w:rPr>
-              <w:t>4</w:t>
-            </w:r>
-            <w:r>
-              <w:rPr>
-                <w:noProof/>
-                <w:webHidden/>
-                <w:sz w:val="32"/>
-                <w:szCs w:val="32"/>
+                <w:sz w:val="36"/>
+                <w:szCs w:val="36"/>
+              </w:rPr>
+              <w:t>5</w:t>
+            </w:r>
+            <w:r>
+              <w:rPr>
+                <w:noProof/>
+                <w:webHidden/>
+                <w:sz w:val="36"/>
+                <w:szCs w:val="36"/>
               </w:rPr>
               <w:fldChar w:fldCharType="end"/>
             </w:r>
@@ -2028,12 +1954,14 @@
               <w:b/>
               <w:bCs/>
               <w:noProof/>
-              <w:sz w:val="32"/>
-              <w:szCs w:val="32"/>
+              <w:sz w:val="48"/>
+              <w:szCs w:val="48"/>
             </w:rPr>
             <w:fldChar w:fldCharType="end"/>
           </w:r>
         </w:p>
+        <w:bookmarkStart w:id="0" w:name="_GoBack" w:displacedByCustomXml="next"/>
+        <w:bookmarkEnd w:id="0" w:displacedByCustomXml="next"/>
       </w:sdtContent>
     </w:sdt>
     <w:p>
@@ -2049,11 +1977,11 @@
           <w:numId w:val="2"/>
         </w:numPr>
       </w:pPr>
-      <w:bookmarkStart w:id="0" w:name="_Toc40347110"/>
+      <w:bookmarkStart w:id="1" w:name="_Toc40358734"/>
       <w:r>
         <w:t>INTRODUCTION</w:t>
       </w:r>
-      <w:bookmarkEnd w:id="0"/>
+      <w:bookmarkEnd w:id="1"/>
     </w:p>
     <w:p>
       <w:pPr>
@@ -2122,11 +2050,11 @@
           <w:numId w:val="2"/>
         </w:numPr>
       </w:pPr>
-      <w:bookmarkStart w:id="1" w:name="_Toc40347111"/>
+      <w:bookmarkStart w:id="2" w:name="_Toc40358735"/>
       <w:r>
         <w:t>OBJECTIVES AND TASKS</w:t>
       </w:r>
-      <w:bookmarkEnd w:id="1"/>
+      <w:bookmarkEnd w:id="2"/>
     </w:p>
     <w:p>
       <w:pPr>
@@ -2136,11 +2064,11 @@
           <w:numId w:val="2"/>
         </w:numPr>
       </w:pPr>
-      <w:bookmarkStart w:id="2" w:name="_Toc40347112"/>
+      <w:bookmarkStart w:id="3" w:name="_Toc40358736"/>
       <w:r>
         <w:t>Objectives</w:t>
       </w:r>
-      <w:bookmarkEnd w:id="2"/>
+      <w:bookmarkEnd w:id="3"/>
     </w:p>
     <w:p>
       <w:pPr>
@@ -2215,11 +2143,11 @@
           <w:numId w:val="2"/>
         </w:numPr>
       </w:pPr>
-      <w:bookmarkStart w:id="3" w:name="_Toc40347113"/>
+      <w:bookmarkStart w:id="4" w:name="_Toc40358737"/>
       <w:r>
         <w:t>Tasks</w:t>
       </w:r>
-      <w:bookmarkEnd w:id="3"/>
+      <w:bookmarkEnd w:id="4"/>
     </w:p>
     <w:p>
       <w:pPr>
@@ -2235,11 +2163,11 @@
           <w:numId w:val="2"/>
         </w:numPr>
       </w:pPr>
-      <w:bookmarkStart w:id="4" w:name="_Toc40347114"/>
+      <w:bookmarkStart w:id="5" w:name="_Toc40358738"/>
       <w:r>
         <w:t>SCOPE</w:t>
       </w:r>
-      <w:bookmarkEnd w:id="4"/>
+      <w:bookmarkEnd w:id="5"/>
     </w:p>
     <w:p>
       <w:pPr>
@@ -2275,98 +2203,7 @@
           <w:sz w:val="28"/>
           <w:szCs w:val="28"/>
         </w:rPr>
-        <w:t xml:space="preserve"> before we move on to </w:t>
-      </w:r>
-      <w:r>
-        <w:rPr>
-          <w:sz w:val="28"/>
-          <w:szCs w:val="28"/>
-        </w:rPr>
-        <w:t xml:space="preserve">Unit </w:t>
-      </w:r>
-      <w:r>
-        <w:rPr>
-          <w:sz w:val="28"/>
-          <w:szCs w:val="28"/>
-        </w:rPr>
-        <w:t>Testing, System</w:t>
-      </w:r>
-      <w:r>
-        <w:rPr>
-          <w:sz w:val="28"/>
-          <w:szCs w:val="28"/>
-        </w:rPr>
-        <w:t xml:space="preserve"> and Integration </w:t>
-      </w:r>
-      <w:r>
-        <w:rPr>
-          <w:sz w:val="28"/>
-          <w:szCs w:val="28"/>
-        </w:rPr>
-        <w:t>Testing, Performance</w:t>
-      </w:r>
-      <w:r>
-        <w:rPr>
-          <w:sz w:val="28"/>
-          <w:szCs w:val="28"/>
-        </w:rPr>
-        <w:t xml:space="preserve"> and Stress </w:t>
-      </w:r>
-      <w:r>
-        <w:rPr>
-          <w:sz w:val="28"/>
-          <w:szCs w:val="28"/>
-        </w:rPr>
-        <w:t>Testing, User</w:t>
-      </w:r>
-      <w:r>
-        <w:rPr>
-          <w:sz w:val="28"/>
-          <w:szCs w:val="28"/>
-        </w:rPr>
-        <w:t xml:space="preserve"> Acceptance </w:t>
-      </w:r>
-      <w:r>
-        <w:rPr>
-          <w:sz w:val="28"/>
-          <w:szCs w:val="28"/>
-        </w:rPr>
-        <w:t>Testing, Batch</w:t>
-      </w:r>
-      <w:r>
-        <w:rPr>
-          <w:sz w:val="28"/>
-          <w:szCs w:val="28"/>
-        </w:rPr>
-        <w:t xml:space="preserve"> </w:t>
-      </w:r>
-      <w:r>
-        <w:rPr>
-          <w:sz w:val="28"/>
-          <w:szCs w:val="28"/>
-        </w:rPr>
-        <w:t>Testing, Automated</w:t>
-      </w:r>
-      <w:r>
-        <w:rPr>
-          <w:sz w:val="28"/>
-          <w:szCs w:val="28"/>
-        </w:rPr>
-        <w:t xml:space="preserve"> Regression Testing</w:t>
-      </w:r>
-      <w:r>
-        <w:rPr>
-          <w:sz w:val="28"/>
-          <w:szCs w:val="28"/>
-        </w:rPr>
-        <w:t xml:space="preserve"> and</w:t>
-      </w:r>
-      <w:r>
-        <w:rPr>
-          <w:sz w:val="28"/>
-          <w:szCs w:val="28"/>
-        </w:rPr>
-        <w:t xml:space="preserve"> Beta Testing</w:t>
+        <w:t xml:space="preserve"> before we move on to Unit Testing, System and Integration Testing, Performance and Stress Testing, User Acceptance Testing, Batch Testing, Automated Regression Testing and Beta Testing</w:t>
       </w:r>
     </w:p>
     <w:p>
@@ -2467,25 +2304,41 @@
           <w:numId w:val="2"/>
         </w:numPr>
       </w:pPr>
-      <w:bookmarkStart w:id="5" w:name="_Toc40347115"/>
+      <w:bookmarkStart w:id="6" w:name="_Toc40358739"/>
       <w:r>
         <w:t>Testing Strategy</w:t>
       </w:r>
-      <w:bookmarkEnd w:id="5"/>
-    </w:p>
-    <w:p>
-      <w:pPr>
-        <w:rPr>
-          <w:sz w:val="28"/>
-          <w:szCs w:val="28"/>
-        </w:rPr>
-      </w:pPr>
-      <w:r>
-        <w:rPr>
-          <w:sz w:val="28"/>
-          <w:szCs w:val="28"/>
-        </w:rPr>
-        <w:t xml:space="preserve">The following testing strategy should provide for a good why to find most of the bugs in the game before we release it. If we fall behind on one part of a </w:t>
+      <w:bookmarkEnd w:id="6"/>
+    </w:p>
+    <w:p>
+      <w:pPr>
+        <w:rPr>
+          <w:sz w:val="28"/>
+          <w:szCs w:val="28"/>
+        </w:rPr>
+      </w:pPr>
+      <w:r>
+        <w:rPr>
+          <w:sz w:val="28"/>
+          <w:szCs w:val="28"/>
+        </w:rPr>
+        <w:t xml:space="preserve">The following testing strategy should provide for a good </w:t>
+      </w:r>
+      <w:proofErr w:type="spellStart"/>
+      <w:r>
+        <w:rPr>
+          <w:sz w:val="28"/>
+          <w:szCs w:val="28"/>
+        </w:rPr>
+        <w:t>why</w:t>
+      </w:r>
+      <w:proofErr w:type="spellEnd"/>
+      <w:r>
+        <w:rPr>
+          <w:sz w:val="28"/>
+          <w:szCs w:val="28"/>
+        </w:rPr>
+        <w:t xml:space="preserve"> to find most of the bugs in the game before we release it. If we fall behind on one part of a </w:t>
       </w:r>
       <w:r>
         <w:rPr>
@@ -2506,11 +2359,11 @@
       <w:r>
         <w:tab/>
       </w:r>
-      <w:bookmarkStart w:id="6" w:name="_Toc40347116"/>
+      <w:bookmarkStart w:id="7" w:name="_Toc40358740"/>
       <w:r>
         <w:t>4.1 Unit Testing</w:t>
       </w:r>
-      <w:bookmarkEnd w:id="6"/>
+      <w:bookmarkEnd w:id="7"/>
     </w:p>
     <w:p>
       <w:pPr>
@@ -2641,11 +2494,11 @@
       <w:r>
         <w:tab/>
       </w:r>
-      <w:bookmarkStart w:id="7" w:name="_Toc40347117"/>
+      <w:bookmarkStart w:id="8" w:name="_Toc40358741"/>
       <w:r>
         <w:t>4.2 System and Integration Testing</w:t>
       </w:r>
-      <w:bookmarkEnd w:id="7"/>
+      <w:bookmarkEnd w:id="8"/>
     </w:p>
     <w:p>
       <w:pPr>
@@ -2751,11 +2604,11 @@
       <w:r>
         <w:tab/>
       </w:r>
-      <w:bookmarkStart w:id="8" w:name="_Toc40347118"/>
+      <w:bookmarkStart w:id="9" w:name="_Toc40358742"/>
       <w:r>
         <w:t>4.3 Performance and Stress Testing</w:t>
       </w:r>
-      <w:bookmarkEnd w:id="8"/>
+      <w:bookmarkEnd w:id="9"/>
     </w:p>
     <w:p>
       <w:pPr>
@@ -2793,14 +2646,7 @@
           <w:sz w:val="28"/>
           <w:szCs w:val="28"/>
         </w:rPr>
-        <w:t>Integration</w:t>
-      </w:r>
-      <w:r>
-        <w:rPr>
-          <w:sz w:val="28"/>
-          <w:szCs w:val="28"/>
-        </w:rPr>
-        <w:t xml:space="preserve"> tes</w:t>
+        <w:t>Integration tes</w:t>
       </w:r>
       <w:r>
         <w:rPr>
@@ -2843,11 +2689,11 @@
       <w:r>
         <w:tab/>
       </w:r>
-      <w:bookmarkStart w:id="9" w:name="_Toc40347119"/>
+      <w:bookmarkStart w:id="10" w:name="_Toc40358743"/>
       <w:r>
         <w:t>4.4 User Acceptance Testing</w:t>
       </w:r>
-      <w:bookmarkEnd w:id="9"/>
+      <w:bookmarkEnd w:id="10"/>
     </w:p>
     <w:p>
       <w:pPr>
@@ -2885,7 +2731,35 @@
           <w:sz w:val="28"/>
           <w:szCs w:val="28"/>
         </w:rPr>
-        <w:t>It will be done when intergration test are finished and overlooked by Mary Loo lasting One week</w:t>
+        <w:t xml:space="preserve">It will be done when </w:t>
+      </w:r>
+      <w:r>
+        <w:rPr>
+          <w:sz w:val="28"/>
+          <w:szCs w:val="28"/>
+        </w:rPr>
+        <w:t>integration</w:t>
+      </w:r>
+      <w:r>
+        <w:rPr>
+          <w:sz w:val="28"/>
+          <w:szCs w:val="28"/>
+        </w:rPr>
+        <w:t xml:space="preserve"> test </w:t>
+      </w:r>
+      <w:r>
+        <w:rPr>
+          <w:sz w:val="28"/>
+          <w:szCs w:val="28"/>
+        </w:rPr>
+        <w:t>is</w:t>
+      </w:r>
+      <w:r>
+        <w:rPr>
+          <w:sz w:val="28"/>
+          <w:szCs w:val="28"/>
+        </w:rPr>
+        <w:t xml:space="preserve"> finished and overlooked by Mary Loo lasting One week</w:t>
       </w:r>
       <w:r>
         <w:rPr>
@@ -2906,171 +2780,909 @@
       <w:r>
         <w:tab/>
       </w:r>
-      <w:bookmarkStart w:id="10" w:name="_Toc40347120"/>
+      <w:bookmarkStart w:id="11" w:name="_Toc40358744"/>
       <w:r>
         <w:t>4.5 Batch Testing</w:t>
       </w:r>
-      <w:bookmarkEnd w:id="10"/>
-    </w:p>
-    <w:p>
-      <w:pPr>
-        <w:rPr>
-          <w:sz w:val="28"/>
-          <w:szCs w:val="28"/>
-        </w:rPr>
-      </w:pPr>
+      <w:bookmarkEnd w:id="11"/>
+    </w:p>
+    <w:p>
+      <w:pPr>
+        <w:ind w:left="720"/>
+        <w:rPr>
+          <w:sz w:val="28"/>
+          <w:szCs w:val="28"/>
+        </w:rPr>
+      </w:pPr>
+      <w:r>
+        <w:rPr>
+          <w:sz w:val="28"/>
+          <w:szCs w:val="28"/>
+        </w:rPr>
+        <w:t>Batch Testing is</w:t>
+      </w:r>
+      <w:r>
+        <w:rPr>
+          <w:sz w:val="28"/>
+          <w:szCs w:val="28"/>
+        </w:rPr>
+        <w:t xml:space="preserve"> a group of </w:t>
+      </w:r>
+      <w:r>
+        <w:rPr>
+          <w:sz w:val="28"/>
+          <w:szCs w:val="28"/>
+        </w:rPr>
+        <w:t>tests</w:t>
+      </w:r>
+      <w:r>
+        <w:rPr>
+          <w:sz w:val="28"/>
+          <w:szCs w:val="28"/>
+        </w:rPr>
+        <w:t xml:space="preserve"> </w:t>
+      </w:r>
+      <w:r>
+        <w:rPr>
+          <w:sz w:val="28"/>
+          <w:szCs w:val="28"/>
+        </w:rPr>
+        <w:t xml:space="preserve">executing </w:t>
+      </w:r>
+      <w:r>
+        <w:rPr>
+          <w:sz w:val="28"/>
+          <w:szCs w:val="28"/>
+        </w:rPr>
+        <w:t>one at a t</w:t>
+      </w:r>
+      <w:r>
+        <w:rPr>
+          <w:sz w:val="28"/>
+          <w:szCs w:val="28"/>
+        </w:rPr>
+        <w:t>ime</w:t>
+      </w:r>
+      <w:r>
+        <w:rPr>
+          <w:sz w:val="28"/>
+          <w:szCs w:val="28"/>
+        </w:rPr>
+        <w:t xml:space="preserve"> and run </w:t>
+      </w:r>
+      <w:r>
+        <w:rPr>
+          <w:sz w:val="28"/>
+          <w:szCs w:val="28"/>
+        </w:rPr>
+        <w:t xml:space="preserve">on and difference systems. </w:t>
+      </w:r>
+    </w:p>
+    <w:p>
+      <w:pPr>
+        <w:ind w:left="720"/>
+        <w:rPr>
+          <w:sz w:val="28"/>
+          <w:szCs w:val="28"/>
+        </w:rPr>
+      </w:pPr>
+      <w:r>
+        <w:rPr>
+          <w:sz w:val="28"/>
+          <w:szCs w:val="28"/>
+        </w:rPr>
+        <w:lastRenderedPageBreak/>
+        <w:t xml:space="preserve">It will be done when </w:t>
+      </w:r>
+      <w:r>
+        <w:rPr>
+          <w:sz w:val="28"/>
+          <w:szCs w:val="28"/>
+        </w:rPr>
+        <w:t>integration</w:t>
+      </w:r>
+      <w:r>
+        <w:rPr>
+          <w:sz w:val="28"/>
+          <w:szCs w:val="28"/>
+        </w:rPr>
+        <w:t xml:space="preserve"> test </w:t>
+      </w:r>
+      <w:r>
+        <w:rPr>
+          <w:sz w:val="28"/>
+          <w:szCs w:val="28"/>
+        </w:rPr>
+        <w:t>is</w:t>
+      </w:r>
+      <w:r>
+        <w:rPr>
+          <w:sz w:val="28"/>
+          <w:szCs w:val="28"/>
+        </w:rPr>
+        <w:t xml:space="preserve"> finished and overlooked by Daniel Lee lasting One week.</w:t>
+      </w:r>
+    </w:p>
+    <w:p>
+      <w:pPr>
+        <w:ind w:left="720"/>
+        <w:rPr>
+          <w:sz w:val="28"/>
+          <w:szCs w:val="28"/>
+        </w:rPr>
+      </w:pPr>
+      <w:r>
+        <w:rPr>
+          <w:sz w:val="28"/>
+          <w:szCs w:val="28"/>
+        </w:rPr>
+        <w:t xml:space="preserve"> </w:t>
+      </w:r>
+    </w:p>
+    <w:p>
+      <w:pPr>
+        <w:pStyle w:val="Heading2"/>
+      </w:pPr>
+      <w:r>
+        <w:t xml:space="preserve"> </w:t>
+      </w:r>
       <w:r>
         <w:tab/>
       </w:r>
-      <w:r>
-        <w:rPr>
-          <w:sz w:val="28"/>
-          <w:szCs w:val="28"/>
-        </w:rPr>
-        <w:t>Batch Testing is</w:t>
-      </w:r>
-      <w:bookmarkStart w:id="11" w:name="_GoBack"/>
-      <w:bookmarkEnd w:id="11"/>
+      <w:bookmarkStart w:id="12" w:name="_Toc40358745"/>
+      <w:r>
+        <w:t>4.6 Automated Regression Testing</w:t>
+      </w:r>
+      <w:bookmarkEnd w:id="12"/>
+    </w:p>
+    <w:p>
+      <w:pPr>
+        <w:ind w:left="720"/>
+        <w:rPr>
+          <w:sz w:val="28"/>
+          <w:szCs w:val="28"/>
+        </w:rPr>
+      </w:pPr>
+      <w:r>
+        <w:rPr>
+          <w:sz w:val="28"/>
+          <w:szCs w:val="28"/>
+        </w:rPr>
+        <w:t xml:space="preserve">Regression testing is when a </w:t>
+      </w:r>
+      <w:r>
+        <w:rPr>
+          <w:sz w:val="28"/>
+          <w:szCs w:val="28"/>
+        </w:rPr>
+        <w:t>component gets change you can test it with multiple times without input from a user.</w:t>
+      </w:r>
+    </w:p>
+    <w:p>
+      <w:pPr>
+        <w:ind w:left="720"/>
+        <w:rPr>
+          <w:sz w:val="28"/>
+          <w:szCs w:val="28"/>
+        </w:rPr>
+      </w:pPr>
+      <w:r>
+        <w:rPr>
+          <w:sz w:val="28"/>
+          <w:szCs w:val="28"/>
+        </w:rPr>
+        <w:t>It will be done when integration test is finished and overlooked by John Smith lasting One week.</w:t>
+      </w:r>
+    </w:p>
+    <w:p>
+      <w:pPr>
+        <w:ind w:left="720"/>
+      </w:pPr>
+    </w:p>
+    <w:p>
+      <w:pPr>
+        <w:ind w:left="720"/>
+      </w:pPr>
     </w:p>
     <w:p>
       <w:pPr>
         <w:pStyle w:val="Heading2"/>
       </w:pPr>
       <w:r>
+        <w:t xml:space="preserve"> </w:t>
+      </w:r>
+      <w:r>
+        <w:tab/>
+      </w:r>
+      <w:bookmarkStart w:id="13" w:name="_Toc40358746"/>
+      <w:r>
+        <w:t>4.7 Beta Testing</w:t>
+      </w:r>
+      <w:bookmarkEnd w:id="13"/>
+    </w:p>
+    <w:p>
+      <w:pPr>
+        <w:ind w:left="720"/>
+        <w:rPr>
+          <w:sz w:val="28"/>
+          <w:szCs w:val="28"/>
+        </w:rPr>
+      </w:pPr>
+      <w:r>
+        <w:rPr>
+          <w:sz w:val="28"/>
+          <w:szCs w:val="28"/>
+        </w:rPr>
+        <w:t>Beta testing is when the project is as good as done but there still could be bugs</w:t>
+      </w:r>
+      <w:r>
+        <w:rPr>
+          <w:sz w:val="28"/>
+          <w:szCs w:val="28"/>
+        </w:rPr>
+        <w:t xml:space="preserve"> so you have user test it out and have them report the bugs they found.</w:t>
+      </w:r>
+    </w:p>
+    <w:p>
+      <w:pPr>
+        <w:ind w:left="720"/>
+        <w:rPr>
+          <w:sz w:val="28"/>
+          <w:szCs w:val="28"/>
+        </w:rPr>
+      </w:pPr>
+      <w:r>
+        <w:rPr>
+          <w:sz w:val="28"/>
+          <w:szCs w:val="28"/>
+        </w:rPr>
+        <w:t xml:space="preserve">This should last one week provide that there </w:t>
+      </w:r>
+      <w:proofErr w:type="gramStart"/>
+      <w:r>
+        <w:rPr>
+          <w:sz w:val="28"/>
+          <w:szCs w:val="28"/>
+        </w:rPr>
+        <w:t>is</w:t>
+      </w:r>
+      <w:proofErr w:type="gramEnd"/>
+      <w:r>
+        <w:rPr>
+          <w:sz w:val="28"/>
+          <w:szCs w:val="28"/>
+        </w:rPr>
+        <w:t xml:space="preserve"> no major bugs.</w:t>
+      </w:r>
+    </w:p>
+    <w:p>
+      <w:pPr>
+        <w:pStyle w:val="Heading1"/>
+        <w:numPr>
+          <w:ilvl w:val="0"/>
+          <w:numId w:val="2"/>
+        </w:numPr>
+      </w:pPr>
+      <w:bookmarkStart w:id="14" w:name="_Toc40358747"/>
+      <w:r>
+        <w:t>Test Schedule</w:t>
+      </w:r>
+      <w:bookmarkEnd w:id="14"/>
+    </w:p>
+    <w:p>
+      <w:pPr>
+        <w:pStyle w:val="ListParagraph"/>
+        <w:ind w:left="480"/>
+        <w:rPr>
+          <w:sz w:val="28"/>
+          <w:szCs w:val="28"/>
+        </w:rPr>
+      </w:pPr>
+      <w:r>
+        <w:rPr>
+          <w:sz w:val="28"/>
+          <w:szCs w:val="28"/>
+        </w:rPr>
+        <w:t xml:space="preserve">Week 1-2: find </w:t>
+      </w:r>
+      <w:proofErr w:type="spellStart"/>
+      <w:r>
+        <w:rPr>
+          <w:sz w:val="28"/>
+          <w:szCs w:val="28"/>
+        </w:rPr>
+        <w:t>critital</w:t>
+      </w:r>
+      <w:proofErr w:type="spellEnd"/>
+      <w:r>
+        <w:rPr>
+          <w:sz w:val="28"/>
+          <w:szCs w:val="28"/>
+        </w:rPr>
+        <w:t xml:space="preserve"> bugs </w:t>
+      </w:r>
+    </w:p>
+    <w:p>
+      <w:pPr>
+        <w:pStyle w:val="ListParagraph"/>
+        <w:ind w:left="480"/>
+        <w:rPr>
+          <w:sz w:val="28"/>
+          <w:szCs w:val="28"/>
+        </w:rPr>
+      </w:pPr>
+      <w:r>
+        <w:rPr>
+          <w:sz w:val="28"/>
+          <w:szCs w:val="28"/>
+        </w:rPr>
+        <w:t>Week 2-5: Unit Testing</w:t>
+      </w:r>
+    </w:p>
+    <w:p>
+      <w:pPr>
+        <w:pStyle w:val="ListParagraph"/>
+        <w:ind w:left="480"/>
+        <w:rPr>
+          <w:sz w:val="28"/>
+          <w:szCs w:val="28"/>
+        </w:rPr>
+      </w:pPr>
+      <w:r>
+        <w:rPr>
+          <w:sz w:val="28"/>
+          <w:szCs w:val="28"/>
+        </w:rPr>
+        <w:t xml:space="preserve">Week 5-7: </w:t>
+      </w:r>
+      <w:r>
+        <w:rPr>
+          <w:sz w:val="28"/>
+          <w:szCs w:val="28"/>
+        </w:rPr>
+        <w:t>Integration Testing</w:t>
+      </w:r>
+    </w:p>
+    <w:p>
+      <w:pPr>
+        <w:pStyle w:val="ListParagraph"/>
+        <w:ind w:left="480"/>
+        <w:rPr>
+          <w:sz w:val="28"/>
+          <w:szCs w:val="28"/>
+        </w:rPr>
+      </w:pPr>
+      <w:r>
+        <w:rPr>
+          <w:sz w:val="28"/>
+          <w:szCs w:val="28"/>
+        </w:rPr>
+        <w:t>Week 7-</w:t>
+      </w:r>
+      <w:proofErr w:type="gramStart"/>
+      <w:r>
+        <w:rPr>
+          <w:sz w:val="28"/>
+          <w:szCs w:val="28"/>
+        </w:rPr>
+        <w:t>8:Performance</w:t>
+      </w:r>
+      <w:proofErr w:type="gramEnd"/>
+      <w:r>
+        <w:rPr>
+          <w:sz w:val="28"/>
+          <w:szCs w:val="28"/>
+        </w:rPr>
+        <w:t xml:space="preserve"> and Stress Testing , User Acc</w:t>
+      </w:r>
+      <w:r>
+        <w:rPr>
+          <w:sz w:val="28"/>
+          <w:szCs w:val="28"/>
+        </w:rPr>
+        <w:t xml:space="preserve">eptance Testing, Batch Testing and  </w:t>
+      </w:r>
+      <w:r>
+        <w:rPr>
+          <w:sz w:val="28"/>
+          <w:szCs w:val="28"/>
+        </w:rPr>
+        <w:t>Automated Regression Testing</w:t>
+      </w:r>
+      <w:r>
+        <w:rPr>
+          <w:sz w:val="28"/>
+          <w:szCs w:val="28"/>
+        </w:rPr>
+        <w:t>.</w:t>
+      </w:r>
+    </w:p>
+    <w:p>
+      <w:pPr>
+        <w:pStyle w:val="ListParagraph"/>
+        <w:ind w:left="480"/>
+        <w:rPr>
+          <w:sz w:val="28"/>
+          <w:szCs w:val="28"/>
+        </w:rPr>
+      </w:pPr>
+      <w:r>
+        <w:rPr>
+          <w:sz w:val="28"/>
+          <w:szCs w:val="28"/>
+        </w:rPr>
+        <w:t>Week 8-9: Beta Test</w:t>
+      </w:r>
+    </w:p>
+    <w:p>
+      <w:pPr>
+        <w:pStyle w:val="ListParagraph"/>
+        <w:ind w:left="480"/>
+        <w:rPr>
+          <w:sz w:val="28"/>
+          <w:szCs w:val="28"/>
+        </w:rPr>
+      </w:pPr>
+      <w:r>
+        <w:rPr>
+          <w:sz w:val="28"/>
+          <w:szCs w:val="28"/>
+        </w:rPr>
+        <w:t xml:space="preserve">Week 9-11: Spare </w:t>
+      </w:r>
+    </w:p>
+    <w:p>
+      <w:pPr>
+        <w:pStyle w:val="Heading1"/>
+        <w:numPr>
+          <w:ilvl w:val="0"/>
+          <w:numId w:val="2"/>
+        </w:numPr>
+      </w:pPr>
+      <w:bookmarkStart w:id="15" w:name="_Toc40358748"/>
+      <w:r>
+        <w:t>Control Procedures</w:t>
+      </w:r>
+      <w:bookmarkEnd w:id="15"/>
+    </w:p>
+    <w:p>
+      <w:pPr>
+        <w:pStyle w:val="ListParagraph"/>
+        <w:ind w:left="480"/>
+        <w:rPr>
+          <w:sz w:val="28"/>
+          <w:szCs w:val="28"/>
+        </w:rPr>
+      </w:pPr>
+      <w:r>
+        <w:rPr>
+          <w:sz w:val="28"/>
+          <w:szCs w:val="28"/>
+        </w:rPr>
+        <w:t xml:space="preserve">It the </w:t>
+      </w:r>
+      <w:proofErr w:type="spellStart"/>
+      <w:r>
+        <w:rPr>
+          <w:sz w:val="28"/>
+          <w:szCs w:val="28"/>
+        </w:rPr>
+        <w:t>the</w:t>
+      </w:r>
+      <w:proofErr w:type="spellEnd"/>
+      <w:r>
+        <w:rPr>
+          <w:sz w:val="28"/>
+          <w:szCs w:val="28"/>
+        </w:rPr>
+        <w:t xml:space="preserve"> testing go out of the schedule time we have two </w:t>
+      </w:r>
+      <w:r>
+        <w:rPr>
+          <w:sz w:val="28"/>
+          <w:szCs w:val="28"/>
+        </w:rPr>
+        <w:t>extra weeks to push out to.</w:t>
+      </w:r>
+    </w:p>
+    <w:p>
+      <w:pPr>
+        <w:pStyle w:val="ListParagraph"/>
+        <w:ind w:left="480"/>
+        <w:rPr>
+          <w:sz w:val="28"/>
+          <w:szCs w:val="28"/>
+        </w:rPr>
+      </w:pPr>
+    </w:p>
+    <w:p>
+      <w:pPr>
+        <w:pStyle w:val="ListParagraph"/>
+        <w:ind w:left="480"/>
+        <w:rPr>
+          <w:sz w:val="28"/>
+          <w:szCs w:val="28"/>
+        </w:rPr>
+      </w:pPr>
+      <w:r>
+        <w:rPr>
+          <w:sz w:val="28"/>
+          <w:szCs w:val="28"/>
+        </w:rPr>
+        <w:t xml:space="preserve">If the two weeks are not </w:t>
+      </w:r>
+      <w:proofErr w:type="gramStart"/>
+      <w:r>
+        <w:rPr>
+          <w:sz w:val="28"/>
+          <w:szCs w:val="28"/>
+        </w:rPr>
+        <w:t>enough</w:t>
+      </w:r>
+      <w:proofErr w:type="gramEnd"/>
+      <w:r>
+        <w:rPr>
+          <w:sz w:val="28"/>
+          <w:szCs w:val="28"/>
+        </w:rPr>
+        <w:t xml:space="preserve"> we can give more people on a certain job that certainly have a job. We could also do </w:t>
+      </w:r>
+      <w:proofErr w:type="gramStart"/>
+      <w:r>
+        <w:rPr>
+          <w:sz w:val="28"/>
+          <w:szCs w:val="28"/>
+        </w:rPr>
+        <w:t>night time</w:t>
+      </w:r>
+      <w:proofErr w:type="gramEnd"/>
+      <w:r>
+        <w:rPr>
+          <w:sz w:val="28"/>
+          <w:szCs w:val="28"/>
+        </w:rPr>
+        <w:t xml:space="preserve"> shifts.</w:t>
+      </w:r>
+    </w:p>
+    <w:p>
+      <w:pPr>
+        <w:pStyle w:val="Heading1"/>
+        <w:numPr>
+          <w:ilvl w:val="0"/>
+          <w:numId w:val="2"/>
+        </w:numPr>
+      </w:pPr>
+      <w:bookmarkStart w:id="16" w:name="_Toc40358749"/>
+      <w:r>
+        <w:t>Features to Be Tested</w:t>
+      </w:r>
+      <w:bookmarkEnd w:id="16"/>
+      <w:r>
+        <w:t xml:space="preserve"> </w:t>
+      </w:r>
+    </w:p>
+    <w:p>
+      <w:pPr>
+        <w:pStyle w:val="ListParagraph"/>
+        <w:ind w:left="480"/>
+        <w:rPr>
+          <w:sz w:val="28"/>
+          <w:szCs w:val="28"/>
+        </w:rPr>
+      </w:pPr>
+      <w:r>
+        <w:rPr>
+          <w:sz w:val="28"/>
+          <w:szCs w:val="28"/>
+        </w:rPr>
+        <w:t>The thing that need to be test is as fellow</w:t>
+      </w:r>
+    </w:p>
+    <w:p>
+      <w:pPr>
+        <w:pStyle w:val="ListParagraph"/>
+        <w:ind w:left="480"/>
+        <w:rPr>
+          <w:sz w:val="28"/>
+          <w:szCs w:val="28"/>
+        </w:rPr>
+      </w:pPr>
+      <w:r>
+        <w:rPr>
+          <w:sz w:val="28"/>
+          <w:szCs w:val="28"/>
+        </w:rPr>
+        <w:t xml:space="preserve">Main Menu, </w:t>
+      </w:r>
+      <w:r>
+        <w:rPr>
+          <w:sz w:val="28"/>
+          <w:szCs w:val="28"/>
+        </w:rPr>
+        <w:t xml:space="preserve">The </w:t>
+      </w:r>
+      <w:proofErr w:type="gramStart"/>
+      <w:r>
+        <w:rPr>
+          <w:sz w:val="28"/>
+          <w:szCs w:val="28"/>
+        </w:rPr>
+        <w:t>controls ,</w:t>
+      </w:r>
+      <w:proofErr w:type="gramEnd"/>
+      <w:r>
+        <w:rPr>
+          <w:sz w:val="28"/>
+          <w:szCs w:val="28"/>
+        </w:rPr>
+        <w:t xml:space="preserve"> setting , pause and Exit game.</w:t>
+      </w:r>
+    </w:p>
+    <w:p>
+      <w:pPr>
+        <w:pStyle w:val="Heading1"/>
+        <w:numPr>
+          <w:ilvl w:val="0"/>
+          <w:numId w:val="2"/>
+        </w:numPr>
+      </w:pPr>
+      <w:bookmarkStart w:id="17" w:name="_Toc40358750"/>
+      <w:r>
         <w:lastRenderedPageBreak/>
+        <w:t>Features Not to Be Tested</w:t>
+      </w:r>
+      <w:bookmarkEnd w:id="17"/>
+    </w:p>
+    <w:p>
+      <w:pPr>
+        <w:rPr>
+          <w:sz w:val="36"/>
+          <w:szCs w:val="36"/>
+        </w:rPr>
+      </w:pPr>
+      <w:r>
+        <w:rPr>
+          <w:sz w:val="28"/>
+          <w:szCs w:val="28"/>
+        </w:rPr>
+        <w:t>The Thing that doesn’t have to be test is the load and delete game function as we got it of the from a well know library.</w:t>
+      </w:r>
+    </w:p>
+    <w:p>
+      <w:pPr>
+        <w:pStyle w:val="Heading1"/>
+        <w:numPr>
+          <w:ilvl w:val="0"/>
+          <w:numId w:val="2"/>
+        </w:numPr>
+      </w:pPr>
+      <w:bookmarkStart w:id="18" w:name="_Toc40358751"/>
+      <w:r>
+        <w:t>Resources/Roles &amp; Responsibilities</w:t>
+      </w:r>
+      <w:bookmarkEnd w:id="18"/>
+    </w:p>
+    <w:p>
+      <w:pPr>
+        <w:pStyle w:val="ListParagraph"/>
+        <w:ind w:left="480"/>
+        <w:rPr>
+          <w:sz w:val="28"/>
+          <w:szCs w:val="28"/>
+        </w:rPr>
+      </w:pPr>
+      <w:r>
+        <w:rPr>
+          <w:sz w:val="28"/>
+          <w:szCs w:val="28"/>
+        </w:rPr>
+        <w:t xml:space="preserve">John Smith: unit </w:t>
+      </w:r>
+      <w:proofErr w:type="gramStart"/>
+      <w:r>
+        <w:rPr>
+          <w:sz w:val="28"/>
+          <w:szCs w:val="28"/>
+        </w:rPr>
+        <w:t>testing ,</w:t>
+      </w:r>
+      <w:proofErr w:type="gramEnd"/>
+      <w:r>
+        <w:rPr>
+          <w:sz w:val="28"/>
+          <w:szCs w:val="28"/>
+        </w:rPr>
+        <w:t xml:space="preserve"> Integration testing and Automated Regression Testing</w:t>
+      </w:r>
+      <w:r>
+        <w:rPr>
+          <w:sz w:val="28"/>
+          <w:szCs w:val="28"/>
+        </w:rPr>
+        <w:t>.</w:t>
+      </w:r>
+    </w:p>
+    <w:p>
+      <w:pPr>
+        <w:pStyle w:val="ListParagraph"/>
+        <w:ind w:left="480"/>
+        <w:rPr>
+          <w:sz w:val="28"/>
+          <w:szCs w:val="28"/>
+        </w:rPr>
+      </w:pPr>
+      <w:r>
+        <w:rPr>
+          <w:sz w:val="28"/>
+          <w:szCs w:val="28"/>
+        </w:rPr>
+        <w:t>Mary Loo: unit testing and User accept test</w:t>
+      </w:r>
+    </w:p>
+    <w:p>
+      <w:pPr>
+        <w:pStyle w:val="ListParagraph"/>
+        <w:ind w:left="480"/>
+        <w:rPr>
+          <w:sz w:val="28"/>
+          <w:szCs w:val="28"/>
+        </w:rPr>
+      </w:pPr>
+      <w:r>
+        <w:rPr>
+          <w:sz w:val="28"/>
+          <w:szCs w:val="28"/>
+        </w:rPr>
+        <w:t>Daniel Lee: Unit testing, Batch test</w:t>
+      </w:r>
+    </w:p>
+    <w:p>
+      <w:pPr>
+        <w:pStyle w:val="ListParagraph"/>
+        <w:ind w:left="480"/>
+        <w:rPr>
+          <w:sz w:val="28"/>
+          <w:szCs w:val="28"/>
+        </w:rPr>
+      </w:pPr>
+      <w:r>
+        <w:rPr>
+          <w:sz w:val="28"/>
+          <w:szCs w:val="28"/>
+        </w:rPr>
+        <w:t xml:space="preserve">Jack Jones: </w:t>
+      </w:r>
+      <w:r>
+        <w:rPr>
+          <w:sz w:val="28"/>
+          <w:szCs w:val="28"/>
+        </w:rPr>
+        <w:t>Integration testing</w:t>
+      </w:r>
+    </w:p>
+    <w:p>
+      <w:pPr>
+        <w:pStyle w:val="ListParagraph"/>
+        <w:ind w:left="480"/>
+        <w:rPr>
+          <w:sz w:val="28"/>
+          <w:szCs w:val="28"/>
+        </w:rPr>
+      </w:pPr>
+      <w:r>
+        <w:rPr>
+          <w:sz w:val="28"/>
+          <w:szCs w:val="28"/>
+        </w:rPr>
+        <w:t xml:space="preserve"> Éoghan Muldoon: Unit Testing, </w:t>
+      </w:r>
+      <w:proofErr w:type="spellStart"/>
+      <w:r>
+        <w:rPr>
+          <w:sz w:val="28"/>
+          <w:szCs w:val="28"/>
+        </w:rPr>
+        <w:t>performace</w:t>
+      </w:r>
+      <w:proofErr w:type="spellEnd"/>
+      <w:r>
+        <w:rPr>
+          <w:sz w:val="28"/>
+          <w:szCs w:val="28"/>
+        </w:rPr>
+        <w:t xml:space="preserve"> and stress testing</w:t>
+      </w:r>
+      <w:r>
+        <w:rPr>
+          <w:sz w:val="28"/>
+          <w:szCs w:val="28"/>
+        </w:rPr>
+        <w:t>.</w:t>
+      </w:r>
+    </w:p>
+    <w:p>
+      <w:pPr>
+        <w:pStyle w:val="Heading1"/>
+        <w:numPr>
+          <w:ilvl w:val="0"/>
+          <w:numId w:val="2"/>
+        </w:numPr>
+      </w:pPr>
+      <w:bookmarkStart w:id="19" w:name="_Toc40358752"/>
+      <w:r>
+        <w:t>Risks/Assumptions</w:t>
+      </w:r>
+      <w:bookmarkEnd w:id="19"/>
+    </w:p>
+    <w:p>
+      <w:pPr>
+        <w:rPr>
+          <w:sz w:val="28"/>
+          <w:szCs w:val="28"/>
+        </w:rPr>
+      </w:pPr>
+      <w:r>
+        <w:rPr>
+          <w:sz w:val="28"/>
+          <w:szCs w:val="28"/>
+        </w:rPr>
+        <w:t xml:space="preserve">The main </w:t>
+      </w:r>
+      <w:proofErr w:type="spellStart"/>
+      <w:r>
+        <w:rPr>
+          <w:sz w:val="28"/>
+          <w:szCs w:val="28"/>
+        </w:rPr>
+        <w:t>rish</w:t>
+      </w:r>
+      <w:proofErr w:type="spellEnd"/>
+      <w:r>
+        <w:rPr>
+          <w:sz w:val="28"/>
+          <w:szCs w:val="28"/>
+        </w:rPr>
+        <w:t xml:space="preserve"> is going behind </w:t>
+      </w:r>
+      <w:proofErr w:type="spellStart"/>
+      <w:r>
+        <w:rPr>
+          <w:sz w:val="28"/>
+          <w:szCs w:val="28"/>
+        </w:rPr>
+        <w:t>schules</w:t>
+      </w:r>
+      <w:proofErr w:type="spellEnd"/>
+      <w:r>
+        <w:rPr>
+          <w:sz w:val="28"/>
+          <w:szCs w:val="28"/>
+        </w:rPr>
+        <w:t xml:space="preserve"> but the that should be a problem because there is </w:t>
+      </w:r>
+      <w:proofErr w:type="gramStart"/>
+      <w:r>
+        <w:rPr>
+          <w:sz w:val="28"/>
+          <w:szCs w:val="28"/>
+        </w:rPr>
+        <w:t>a two weeks</w:t>
+      </w:r>
+      <w:proofErr w:type="gramEnd"/>
+      <w:r>
+        <w:rPr>
+          <w:sz w:val="28"/>
+          <w:szCs w:val="28"/>
+        </w:rPr>
         <w:t xml:space="preserve"> </w:t>
       </w:r>
       <w:r>
-        <w:tab/>
-      </w:r>
-      <w:bookmarkStart w:id="12" w:name="_Toc40347121"/>
-      <w:r>
-        <w:t>4.6 Automated Regression Testing</w:t>
-      </w:r>
-      <w:bookmarkEnd w:id="12"/>
-    </w:p>
-    <w:p>
-      <w:pPr>
-        <w:pStyle w:val="Heading2"/>
-      </w:pPr>
-      <w:r>
-        <w:t xml:space="preserve"> </w:t>
-      </w:r>
-      <w:r>
-        <w:tab/>
-      </w:r>
-      <w:bookmarkStart w:id="13" w:name="_Toc40347122"/>
-      <w:r>
-        <w:t>4.7 Beta Testing</w:t>
-      </w:r>
-      <w:bookmarkEnd w:id="13"/>
-    </w:p>
-    <w:p>
-      <w:pPr>
-        <w:pStyle w:val="Heading1"/>
-      </w:pPr>
-      <w:r>
-        <w:t xml:space="preserve"> </w:t>
-      </w:r>
-      <w:bookmarkStart w:id="14" w:name="_Toc40347123"/>
-      <w:r>
-        <w:t>5.0 Test Schedule</w:t>
-      </w:r>
-      <w:bookmarkEnd w:id="14"/>
-    </w:p>
-    <w:p>
-      <w:pPr>
-        <w:pStyle w:val="Heading1"/>
-      </w:pPr>
-      <w:r>
-        <w:t xml:space="preserve"> </w:t>
-      </w:r>
-      <w:bookmarkStart w:id="15" w:name="_Toc40347124"/>
-      <w:r>
-        <w:t>6.0 Control Procedures</w:t>
-      </w:r>
-      <w:bookmarkEnd w:id="15"/>
-    </w:p>
-    <w:p>
-      <w:pPr>
-        <w:pStyle w:val="Heading1"/>
-      </w:pPr>
-      <w:r>
-        <w:t xml:space="preserve"> </w:t>
-      </w:r>
-      <w:bookmarkStart w:id="16" w:name="_Toc40347125"/>
-      <w:r>
-        <w:t>7.0 Features to Be Tested</w:t>
-      </w:r>
-      <w:bookmarkEnd w:id="16"/>
-      <w:r>
-        <w:t xml:space="preserve"> </w:t>
-      </w:r>
-    </w:p>
-    <w:p>
-      <w:pPr>
-        <w:pStyle w:val="Heading1"/>
-      </w:pPr>
-      <w:r>
-        <w:t xml:space="preserve"> </w:t>
-      </w:r>
-      <w:bookmarkStart w:id="17" w:name="_Toc40347126"/>
-      <w:r>
-        <w:t>8.0 Features Not to Be Tested</w:t>
-      </w:r>
-      <w:bookmarkEnd w:id="17"/>
-    </w:p>
-    <w:p>
-      <w:pPr>
-        <w:pStyle w:val="Heading1"/>
-      </w:pPr>
-      <w:r>
-        <w:t xml:space="preserve"> </w:t>
-      </w:r>
-      <w:bookmarkStart w:id="18" w:name="_Toc40347127"/>
-      <w:r>
-        <w:t>9.0 Resources/Roles &amp; Responsibilities</w:t>
-      </w:r>
-      <w:bookmarkEnd w:id="18"/>
-    </w:p>
-    <w:p>
-      <w:pPr>
-        <w:pStyle w:val="Heading1"/>
-      </w:pPr>
-      <w:r>
-        <w:t xml:space="preserve"> </w:t>
-      </w:r>
-      <w:bookmarkStart w:id="19" w:name="_Toc40347128"/>
-      <w:r>
-        <w:t>10.0 Schedules</w:t>
-      </w:r>
-      <w:bookmarkEnd w:id="19"/>
-    </w:p>
-    <w:p>
-      <w:pPr>
-        <w:pStyle w:val="Heading1"/>
-      </w:pPr>
-      <w:r>
-        <w:t xml:space="preserve"> </w:t>
-      </w:r>
-      <w:bookmarkStart w:id="20" w:name="_Toc40347129"/>
-      <w:r>
-        <w:t>11.0 Risks/Assumptions</w:t>
-      </w:r>
-      <w:bookmarkEnd w:id="20"/>
-    </w:p>
-    <w:p>
-      <w:pPr>
-        <w:pStyle w:val="Heading1"/>
-      </w:pPr>
-      <w:r>
-        <w:t xml:space="preserve"> </w:t>
-      </w:r>
-      <w:bookmarkStart w:id="21" w:name="_Toc40347130"/>
-      <w:r>
-        <w:t>12.0 Tools</w:t>
-      </w:r>
-      <w:bookmarkEnd w:id="21"/>
+        <w:rPr>
+          <w:sz w:val="28"/>
+          <w:szCs w:val="28"/>
+        </w:rPr>
+        <w:t>reserved to make sure we don’t be delayed.</w:t>
+      </w:r>
     </w:p>
     <w:sectPr>
       <w:pgSz w:w="11906" w:h="16838"/>

</xml_diff>